<commit_message>
rule 4 ready about continues integration
</commit_message>
<xml_diff>
--- a/document/manuscript.docx
+++ b/document/manuscript.docx
@@ -7320,16 +7320,845 @@
         <w:jc w:val="both"/>
         <w:divId w:val="1224101753"/>
         <w:rPr>
-          <w:del w:id="312" w:author="Yasset Perez-Riverol" w:date="2015-10-05T10:30:00Z"/>
-          <w:rFonts w:ascii="Times New Roman" w:hAnsi="Times New Roman" w:cs="Times New Roman"/>
-          <w:color w:val="000000"/>
-          <w:kern w:val="0"/>
-          <w:sz w:val="22"/>
-          <w:szCs w:val="22"/>
-          <w:lang w:eastAsia="en-US" w:bidi="ar-SA"/>
-          <w:rPrChange w:id="313" w:author="Yasset Perez-Riverol" w:date="2015-10-05T13:34:00Z">
+          <w:ins w:id="312" w:author="Yasset Perez-Riverol" w:date="2015-10-05T13:42:00Z"/>
+          <w:rFonts w:ascii="Times New Roman" w:hAnsi="Times New Roman" w:cs="Times New Roman"/>
+          <w:color w:val="000000"/>
+          <w:kern w:val="0"/>
+          <w:sz w:val="22"/>
+          <w:szCs w:val="22"/>
+          <w:lang w:eastAsia="en-US" w:bidi="ar-SA"/>
+        </w:rPr>
+        <w:pPrChange w:id="313" w:author="Yasset Perez-Riverol" w:date="2015-10-05T11:32:00Z">
+          <w:pPr>
+            <w:widowControl/>
+            <w:tabs>
+              <w:tab w:val="clear" w:pos="1251"/>
+            </w:tabs>
+            <w:suppressAutoHyphens w:val="0"/>
+            <w:autoSpaceDE/>
+            <w:spacing w:after="60" w:line="360" w:lineRule="auto"/>
+            <w:jc w:val="both"/>
+            <w:divId w:val="1224101753"/>
+          </w:pPr>
+        </w:pPrChange>
+      </w:pPr>
+      <w:ins w:id="314" w:author="Yasset Perez-Riverol" w:date="2015-10-05T11:36:00Z">
+        <w:r>
+          <w:rPr>
+            <w:rFonts w:ascii="Times New Roman" w:hAnsi="Times New Roman" w:cs="Times New Roman"/>
+            <w:color w:val="000000"/>
+            <w:kern w:val="0"/>
+            <w:sz w:val="22"/>
+            <w:szCs w:val="22"/>
+            <w:lang w:eastAsia="en-US" w:bidi="ar-SA"/>
+          </w:rPr>
+          <w:t>I</w:t>
+        </w:r>
+        <w:r>
+          <w:rPr>
+            <w:rFonts w:ascii="Times New Roman" w:hAnsi="Times New Roman" w:cs="Times New Roman"/>
+            <w:color w:val="000000"/>
+            <w:kern w:val="0"/>
+            <w:sz w:val="22"/>
+            <w:szCs w:val="22"/>
+            <w:lang w:eastAsia="en-US" w:bidi="ar-SA"/>
+          </w:rPr>
+          <w:t>ssues are a great way to keep track of tasks, enhancemen</w:t>
+        </w:r>
+        <w:r>
+          <w:rPr>
+            <w:rFonts w:ascii="Times New Roman" w:hAnsi="Times New Roman" w:cs="Times New Roman"/>
+            <w:color w:val="000000"/>
+            <w:kern w:val="0"/>
+            <w:sz w:val="22"/>
+            <w:szCs w:val="22"/>
+            <w:lang w:eastAsia="en-US" w:bidi="ar-SA"/>
+          </w:rPr>
+          <w:t xml:space="preserve">ts, and bugs for your projects but also a way to approach your audience and your </w:t>
+        </w:r>
+      </w:ins>
+      <w:ins w:id="315" w:author="Yasset Perez-Riverol" w:date="2015-10-05T13:00:00Z">
+        <w:r>
+          <w:rPr>
+            <w:rFonts w:ascii="Times New Roman" w:hAnsi="Times New Roman" w:cs="Times New Roman"/>
+            <w:color w:val="000000"/>
+            <w:kern w:val="0"/>
+            <w:sz w:val="22"/>
+            <w:szCs w:val="22"/>
+            <w:lang w:eastAsia="en-US" w:bidi="ar-SA"/>
+          </w:rPr>
+          <w:t>potential</w:t>
+        </w:r>
+      </w:ins>
+      <w:ins w:id="316" w:author="Yasset Perez-Riverol" w:date="2015-10-05T11:36:00Z">
+        <w:r>
+          <w:rPr>
+            <w:rFonts w:ascii="Times New Roman" w:hAnsi="Times New Roman" w:cs="Times New Roman"/>
+            <w:color w:val="000000"/>
+            <w:kern w:val="0"/>
+            <w:sz w:val="22"/>
+            <w:szCs w:val="22"/>
+            <w:lang w:eastAsia="en-US" w:bidi="ar-SA"/>
+          </w:rPr>
+          <w:t xml:space="preserve"> contributors. </w:t>
+        </w:r>
+      </w:ins>
+      <w:ins w:id="317" w:author="Yasset Perez-Riverol" w:date="2015-10-05T13:24:00Z">
+        <w:r>
+          <w:rPr>
+            <w:rFonts w:ascii="Times New Roman" w:hAnsi="Times New Roman" w:cs="Times New Roman"/>
+            <w:color w:val="000000"/>
+            <w:kern w:val="0"/>
+            <w:sz w:val="22"/>
+            <w:szCs w:val="22"/>
+            <w:lang w:eastAsia="en-US" w:bidi="ar-SA"/>
+          </w:rPr>
+          <w:t xml:space="preserve">Most of the previous repositories only provides and </w:t>
+        </w:r>
+      </w:ins>
+      <w:ins w:id="318" w:author="Yasset Perez-Riverol" w:date="2015-10-05T13:25:00Z">
+        <w:r>
+          <w:rPr>
+            <w:rFonts w:ascii="Times New Roman" w:hAnsi="Times New Roman" w:cs="Times New Roman"/>
+            <w:color w:val="000000"/>
+            <w:kern w:val="0"/>
+            <w:sz w:val="22"/>
+            <w:szCs w:val="22"/>
+            <w:lang w:eastAsia="en-US" w:bidi="ar-SA"/>
+          </w:rPr>
+          <w:t>encourage</w:t>
+        </w:r>
+      </w:ins>
+      <w:ins w:id="319" w:author="Yasset Perez-Riverol" w:date="2015-10-05T13:24:00Z">
+        <w:r>
+          <w:rPr>
+            <w:rFonts w:ascii="Times New Roman" w:hAnsi="Times New Roman" w:cs="Times New Roman"/>
+            <w:color w:val="000000"/>
+            <w:kern w:val="0"/>
+            <w:sz w:val="22"/>
+            <w:szCs w:val="22"/>
+            <w:lang w:eastAsia="en-US" w:bidi="ar-SA"/>
+          </w:rPr>
+          <w:t xml:space="preserve"> </w:t>
+        </w:r>
+      </w:ins>
+      <w:ins w:id="320" w:author="Yasset Perez-Riverol" w:date="2015-10-05T13:25:00Z">
+        <w:r>
+          <w:rPr>
+            <w:rFonts w:ascii="Times New Roman" w:hAnsi="Times New Roman" w:cs="Times New Roman"/>
+            <w:color w:val="000000"/>
+            <w:kern w:val="0"/>
+            <w:sz w:val="22"/>
+            <w:szCs w:val="22"/>
+            <w:lang w:eastAsia="en-US" w:bidi="ar-SA"/>
+          </w:rPr>
+          <w:t>the use of issues as</w:t>
+        </w:r>
+      </w:ins>
+      <w:ins w:id="321" w:author="Yasset Perez-Riverol" w:date="2015-10-05T11:36:00Z">
+        <w:r>
+          <w:rPr>
+            <w:rFonts w:ascii="Times New Roman" w:hAnsi="Times New Roman" w:cs="Times New Roman"/>
+            <w:color w:val="000000"/>
+            <w:kern w:val="0"/>
+            <w:sz w:val="22"/>
+            <w:szCs w:val="22"/>
+            <w:lang w:eastAsia="en-US" w:bidi="ar-SA"/>
+          </w:rPr>
+          <w:t xml:space="preserve"> bug tracker of </w:t>
+        </w:r>
+      </w:ins>
+      <w:ins w:id="322" w:author="Yasset Perez-Riverol" w:date="2015-10-05T13:25:00Z">
+        <w:r>
+          <w:rPr>
+            <w:rFonts w:ascii="Times New Roman" w:hAnsi="Times New Roman" w:cs="Times New Roman"/>
+            <w:color w:val="000000"/>
+            <w:kern w:val="0"/>
+            <w:sz w:val="22"/>
+            <w:szCs w:val="22"/>
+            <w:lang w:eastAsia="en-US" w:bidi="ar-SA"/>
+          </w:rPr>
+          <w:t>projects</w:t>
+        </w:r>
+      </w:ins>
+      <w:ins w:id="323" w:author="Yasset Perez-Riverol" w:date="2015-10-05T11:36:00Z">
+        <w:r>
+          <w:rPr>
+            <w:rFonts w:ascii="Times New Roman" w:hAnsi="Times New Roman" w:cs="Times New Roman"/>
+            <w:color w:val="000000"/>
+            <w:kern w:val="0"/>
+            <w:sz w:val="22"/>
+            <w:szCs w:val="22"/>
+            <w:lang w:eastAsia="en-US" w:bidi="ar-SA"/>
+          </w:rPr>
+          <w:t xml:space="preserve">. </w:t>
+        </w:r>
+        <w:proofErr w:type="spellStart"/>
+        <w:r>
+          <w:rPr>
+            <w:rFonts w:ascii="Times New Roman" w:hAnsi="Times New Roman" w:cs="Times New Roman"/>
+            <w:color w:val="000000"/>
+            <w:kern w:val="0"/>
+            <w:sz w:val="22"/>
+            <w:szCs w:val="22"/>
+            <w:lang w:eastAsia="en-US" w:bidi="ar-SA"/>
+          </w:rPr>
+          <w:t>GitHub’s</w:t>
+        </w:r>
+        <w:proofErr w:type="spellEnd"/>
+        <w:r>
+          <w:rPr>
+            <w:rFonts w:ascii="Times New Roman" w:hAnsi="Times New Roman" w:cs="Times New Roman"/>
+            <w:color w:val="000000"/>
+            <w:kern w:val="0"/>
+            <w:sz w:val="22"/>
+            <w:szCs w:val="22"/>
+            <w:lang w:eastAsia="en-US" w:bidi="ar-SA"/>
+          </w:rPr>
+          <w:t xml:space="preserve"> </w:t>
+        </w:r>
+      </w:ins>
+      <w:ins w:id="324" w:author="Yasset Perez-Riverol" w:date="2015-10-05T13:25:00Z">
+        <w:r>
+          <w:rPr>
+            <w:rFonts w:ascii="Times New Roman" w:hAnsi="Times New Roman" w:cs="Times New Roman"/>
+            <w:color w:val="000000"/>
+            <w:kern w:val="0"/>
+            <w:sz w:val="22"/>
+            <w:szCs w:val="22"/>
+            <w:lang w:eastAsia="en-US" w:bidi="ar-SA"/>
+          </w:rPr>
+          <w:t>i</w:t>
+        </w:r>
+      </w:ins>
+      <w:ins w:id="325" w:author="Yasset Perez-Riverol" w:date="2015-10-05T11:36:00Z">
+        <w:r>
+          <w:rPr>
+            <w:rFonts w:ascii="Times New Roman" w:hAnsi="Times New Roman" w:cs="Times New Roman"/>
+            <w:color w:val="000000"/>
+            <w:kern w:val="0"/>
+            <w:sz w:val="22"/>
+            <w:szCs w:val="22"/>
+            <w:lang w:eastAsia="en-US" w:bidi="ar-SA"/>
+          </w:rPr>
+          <w:t>ssues</w:t>
+        </w:r>
+      </w:ins>
+      <w:ins w:id="326" w:author="Yasset Perez-Riverol" w:date="2015-10-05T13:25:00Z">
+        <w:r>
+          <w:rPr>
+            <w:rFonts w:ascii="Times New Roman" w:hAnsi="Times New Roman" w:cs="Times New Roman"/>
+            <w:color w:val="000000"/>
+            <w:kern w:val="0"/>
+            <w:sz w:val="22"/>
+            <w:szCs w:val="22"/>
+            <w:lang w:eastAsia="en-US" w:bidi="ar-SA"/>
+          </w:rPr>
+          <w:t xml:space="preserve"> tracker</w:t>
+        </w:r>
+      </w:ins>
+      <w:ins w:id="327" w:author="Yasset Perez-Riverol" w:date="2015-10-05T11:36:00Z">
+        <w:r>
+          <w:rPr>
+            <w:rFonts w:ascii="Times New Roman" w:hAnsi="Times New Roman" w:cs="Times New Roman"/>
+            <w:color w:val="000000"/>
+            <w:kern w:val="0"/>
+            <w:sz w:val="22"/>
+            <w:szCs w:val="22"/>
+            <w:lang w:eastAsia="en-US" w:bidi="ar-SA"/>
+          </w:rPr>
+          <w:t xml:space="preserve"> </w:t>
+        </w:r>
+        <w:r>
+          <w:rPr>
+            <w:rFonts w:ascii="Times New Roman" w:hAnsi="Times New Roman" w:cs="Times New Roman"/>
+            <w:color w:val="000000"/>
+            <w:kern w:val="0"/>
+            <w:sz w:val="22"/>
+            <w:szCs w:val="22"/>
+            <w:lang w:eastAsia="en-US" w:bidi="ar-SA"/>
+          </w:rPr>
+          <w:t>has its own sec</w:t>
+        </w:r>
+        <w:r>
+          <w:rPr>
+            <w:rFonts w:ascii="Times New Roman" w:hAnsi="Times New Roman" w:cs="Times New Roman"/>
+            <w:color w:val="000000"/>
+            <w:kern w:val="0"/>
+            <w:sz w:val="22"/>
+            <w:szCs w:val="22"/>
+            <w:lang w:eastAsia="en-US" w:bidi="ar-SA"/>
+          </w:rPr>
+          <w:t xml:space="preserve">tion in every repository, and can be use to trace bugs, new ideas, </w:t>
+        </w:r>
+      </w:ins>
+      <w:ins w:id="328" w:author="Yasset Perez-Riverol" w:date="2015-10-05T13:26:00Z">
+        <w:r>
+          <w:rPr>
+            <w:rFonts w:ascii="Times New Roman" w:hAnsi="Times New Roman" w:cs="Times New Roman"/>
+            <w:color w:val="000000"/>
+            <w:kern w:val="0"/>
+            <w:sz w:val="22"/>
+            <w:szCs w:val="22"/>
+            <w:lang w:eastAsia="en-US" w:bidi="ar-SA"/>
+          </w:rPr>
+          <w:t>enhancemen</w:t>
+        </w:r>
+        <w:r>
+          <w:rPr>
+            <w:rFonts w:ascii="Times New Roman" w:hAnsi="Times New Roman" w:cs="Times New Roman"/>
+            <w:color w:val="000000"/>
+            <w:kern w:val="0"/>
+            <w:sz w:val="22"/>
+            <w:szCs w:val="22"/>
+            <w:lang w:eastAsia="en-US" w:bidi="ar-SA"/>
+          </w:rPr>
+          <w:t xml:space="preserve">ts by using a powerful tagging system of each issue. </w:t>
+        </w:r>
+      </w:ins>
+      <w:ins w:id="329" w:author="Yasset Perez-Riverol" w:date="2015-10-05T13:29:00Z">
+        <w:r>
+          <w:rPr>
+            <w:rFonts w:ascii="Times New Roman" w:hAnsi="Times New Roman" w:cs="Times New Roman"/>
+            <w:color w:val="000000"/>
+            <w:kern w:val="0"/>
+            <w:sz w:val="22"/>
+            <w:szCs w:val="22"/>
+            <w:lang w:eastAsia="en-US" w:bidi="ar-SA"/>
+          </w:rPr>
+          <w:t xml:space="preserve">Its </w:t>
+        </w:r>
+      </w:ins>
+      <w:ins w:id="330" w:author="Yasset Perez-Riverol" w:date="2015-10-05T13:28:00Z">
+        <w:r>
+          <w:rPr>
+            <w:rFonts w:ascii="Times New Roman" w:hAnsi="Times New Roman" w:cs="Times New Roman"/>
+            <w:color w:val="000000"/>
+            <w:kern w:val="0"/>
+            <w:sz w:val="22"/>
+            <w:szCs w:val="22"/>
+            <w:lang w:eastAsia="en-US" w:bidi="ar-SA"/>
+          </w:rPr>
+          <w:t xml:space="preserve">issue tracking is </w:t>
+        </w:r>
+      </w:ins>
+      <w:ins w:id="331" w:author="Yasset Perez-Riverol" w:date="2015-10-05T13:29:00Z">
+        <w:r>
+          <w:rPr>
+            <w:rFonts w:ascii="Times New Roman" w:hAnsi="Times New Roman" w:cs="Times New Roman"/>
+            <w:color w:val="000000"/>
+            <w:kern w:val="0"/>
+            <w:sz w:val="22"/>
+            <w:szCs w:val="22"/>
+            <w:lang w:eastAsia="en-US" w:bidi="ar-SA"/>
+          </w:rPr>
+          <w:t>exceptional</w:t>
+        </w:r>
+      </w:ins>
+      <w:ins w:id="332" w:author="Yasset Perez-Riverol" w:date="2015-10-05T13:28:00Z">
+        <w:r>
+          <w:rPr>
+            <w:rFonts w:ascii="Times New Roman" w:hAnsi="Times New Roman" w:cs="Times New Roman"/>
+            <w:color w:val="000000"/>
+            <w:kern w:val="0"/>
+            <w:sz w:val="22"/>
+            <w:szCs w:val="22"/>
+            <w:lang w:eastAsia="en-US" w:bidi="ar-SA"/>
+          </w:rPr>
+          <w:t xml:space="preserve"> because </w:t>
+        </w:r>
+      </w:ins>
+      <w:ins w:id="333" w:author="Yasset Perez-Riverol" w:date="2015-10-05T13:30:00Z">
+        <w:r>
+          <w:rPr>
+            <w:rFonts w:ascii="Times New Roman" w:hAnsi="Times New Roman" w:cs="Times New Roman"/>
+            <w:color w:val="000000"/>
+            <w:kern w:val="0"/>
+            <w:sz w:val="22"/>
+            <w:szCs w:val="22"/>
+            <w:lang w:eastAsia="en-US" w:bidi="ar-SA"/>
+          </w:rPr>
+          <w:t xml:space="preserve">it is </w:t>
+        </w:r>
+      </w:ins>
+      <w:ins w:id="334" w:author="Yasset Perez-Riverol" w:date="2015-10-05T13:28:00Z">
+        <w:r>
+          <w:rPr>
+            <w:rFonts w:ascii="Times New Roman" w:hAnsi="Times New Roman" w:cs="Times New Roman"/>
+            <w:color w:val="000000"/>
+            <w:kern w:val="0"/>
+            <w:sz w:val="22"/>
+            <w:szCs w:val="22"/>
+            <w:lang w:eastAsia="en-US" w:bidi="ar-SA"/>
+          </w:rPr>
+          <w:t>focus on collaboration, references, and excellent text format</w:t>
+        </w:r>
+        <w:r>
+          <w:rPr>
+            <w:rFonts w:ascii="Times New Roman" w:hAnsi="Times New Roman" w:cs="Times New Roman"/>
+            <w:color w:val="000000"/>
+            <w:kern w:val="0"/>
+            <w:sz w:val="22"/>
+            <w:szCs w:val="22"/>
+            <w:lang w:eastAsia="en-US" w:bidi="ar-SA"/>
+          </w:rPr>
+          <w:t>ting by using</w:t>
+        </w:r>
+      </w:ins>
+      <w:ins w:id="335" w:author="Yasset Perez-Riverol" w:date="2015-10-05T13:31:00Z">
+        <w:r>
+          <w:rPr>
+            <w:rFonts w:ascii="Times New Roman" w:hAnsi="Times New Roman" w:cs="Times New Roman"/>
+            <w:color w:val="000000"/>
+            <w:kern w:val="0"/>
+            <w:sz w:val="22"/>
+            <w:szCs w:val="22"/>
+            <w:lang w:eastAsia="en-US" w:bidi="ar-SA"/>
+          </w:rPr>
+          <w:t xml:space="preserve"> for each issue</w:t>
+        </w:r>
+      </w:ins>
+      <w:ins w:id="336" w:author="Yasset Perez-Riverol" w:date="2015-10-05T13:28:00Z">
+        <w:r>
+          <w:rPr>
+            <w:rFonts w:ascii="Times New Roman" w:hAnsi="Times New Roman" w:cs="Times New Roman"/>
+            <w:color w:val="000000"/>
+            <w:kern w:val="0"/>
+            <w:sz w:val="22"/>
+            <w:szCs w:val="22"/>
+            <w:lang w:eastAsia="en-US" w:bidi="ar-SA"/>
+          </w:rPr>
+          <w:t xml:space="preserve">: </w:t>
+        </w:r>
+      </w:ins>
+      <w:ins w:id="337" w:author="Yasset Perez-Riverol" w:date="2015-10-05T13:31:00Z">
+        <w:r>
+          <w:rPr>
+            <w:rFonts w:ascii="Times New Roman" w:hAnsi="Times New Roman" w:cs="Times New Roman"/>
+            <w:color w:val="000000"/>
+            <w:kern w:val="0"/>
+            <w:sz w:val="22"/>
+            <w:szCs w:val="22"/>
+            <w:lang w:eastAsia="en-US" w:bidi="ar-SA"/>
+          </w:rPr>
+          <w:t>(</w:t>
+        </w:r>
+        <w:proofErr w:type="spellStart"/>
+        <w:r>
+          <w:rPr>
+            <w:rFonts w:ascii="Times New Roman" w:hAnsi="Times New Roman" w:cs="Times New Roman"/>
+            <w:color w:val="000000"/>
+            <w:kern w:val="0"/>
+            <w:sz w:val="22"/>
+            <w:szCs w:val="22"/>
+            <w:lang w:eastAsia="en-US" w:bidi="ar-SA"/>
+          </w:rPr>
+          <w:t>i</w:t>
+        </w:r>
+        <w:proofErr w:type="spellEnd"/>
+        <w:r>
+          <w:rPr>
+            <w:rFonts w:ascii="Times New Roman" w:hAnsi="Times New Roman" w:cs="Times New Roman"/>
+            <w:color w:val="000000"/>
+            <w:kern w:val="0"/>
+            <w:sz w:val="22"/>
+            <w:szCs w:val="22"/>
+            <w:lang w:eastAsia="en-US" w:bidi="ar-SA"/>
+          </w:rPr>
+          <w:t>) a</w:t>
+        </w:r>
+        <w:r>
+          <w:rPr>
+            <w:rFonts w:ascii="Times New Roman" w:hAnsi="Times New Roman" w:cs="Times New Roman"/>
+            <w:color w:val="000000"/>
+            <w:kern w:val="0"/>
+            <w:sz w:val="22"/>
+            <w:szCs w:val="22"/>
+            <w:lang w:eastAsia="en-US" w:bidi="ar-SA"/>
+          </w:rPr>
+          <w:t xml:space="preserve"> title and description</w:t>
+        </w:r>
+        <w:r>
+          <w:rPr>
+            <w:rFonts w:ascii="Times New Roman" w:hAnsi="Times New Roman" w:cs="Times New Roman"/>
+            <w:color w:val="000000"/>
+            <w:kern w:val="0"/>
+            <w:sz w:val="22"/>
+            <w:szCs w:val="22"/>
+            <w:lang w:eastAsia="en-US" w:bidi="ar-SA"/>
+          </w:rPr>
+          <w:t>, (ii)</w:t>
+        </w:r>
+        <w:r>
+          <w:rPr>
+            <w:rFonts w:ascii="Times New Roman" w:hAnsi="Times New Roman" w:cs="Times New Roman"/>
+            <w:color w:val="000000"/>
+            <w:kern w:val="0"/>
+            <w:sz w:val="22"/>
+            <w:szCs w:val="22"/>
+            <w:lang w:eastAsia="en-US" w:bidi="ar-SA"/>
+          </w:rPr>
+          <w:t xml:space="preserve"> </w:t>
+        </w:r>
+        <w:r>
+          <w:rPr>
+            <w:rFonts w:ascii="Times New Roman" w:hAnsi="Times New Roman" w:cs="Times New Roman"/>
+            <w:color w:val="000000"/>
+            <w:kern w:val="0"/>
+            <w:sz w:val="22"/>
+            <w:szCs w:val="22"/>
+            <w:lang w:eastAsia="en-US" w:bidi="ar-SA"/>
+          </w:rPr>
+          <w:t>c</w:t>
+        </w:r>
+        <w:r>
+          <w:rPr>
+            <w:rFonts w:ascii="Times New Roman" w:hAnsi="Times New Roman" w:cs="Times New Roman"/>
+            <w:color w:val="000000"/>
+            <w:kern w:val="0"/>
+            <w:sz w:val="22"/>
+            <w:szCs w:val="22"/>
+            <w:lang w:eastAsia="en-US" w:bidi="ar-SA"/>
+          </w:rPr>
+          <w:t>olor-coded labels help you categorize and filter your issues</w:t>
+        </w:r>
+        <w:r>
+          <w:rPr>
+            <w:rFonts w:ascii="Times New Roman" w:hAnsi="Times New Roman" w:cs="Times New Roman"/>
+            <w:color w:val="000000"/>
+            <w:kern w:val="0"/>
+            <w:sz w:val="22"/>
+            <w:szCs w:val="22"/>
+            <w:lang w:eastAsia="en-US" w:bidi="ar-SA"/>
+          </w:rPr>
+          <w:t>,</w:t>
+        </w:r>
+        <w:r>
+          <w:rPr>
+            <w:rFonts w:ascii="Times New Roman" w:hAnsi="Times New Roman" w:cs="Times New Roman"/>
+            <w:color w:val="000000"/>
+            <w:kern w:val="0"/>
+            <w:sz w:val="22"/>
+            <w:szCs w:val="22"/>
+            <w:lang w:eastAsia="en-US" w:bidi="ar-SA"/>
+          </w:rPr>
+          <w:t xml:space="preserve"> </w:t>
+        </w:r>
+        <w:r>
+          <w:rPr>
+            <w:rFonts w:ascii="Times New Roman" w:hAnsi="Times New Roman" w:cs="Times New Roman"/>
+            <w:color w:val="000000"/>
+            <w:kern w:val="0"/>
+            <w:sz w:val="22"/>
+            <w:szCs w:val="22"/>
+            <w:lang w:eastAsia="en-US" w:bidi="ar-SA"/>
+          </w:rPr>
+          <w:t xml:space="preserve">(iii) </w:t>
+        </w:r>
+        <w:r>
+          <w:rPr>
+            <w:rFonts w:ascii="Times New Roman" w:hAnsi="Times New Roman" w:cs="Times New Roman"/>
+            <w:color w:val="000000"/>
+            <w:kern w:val="0"/>
+            <w:sz w:val="22"/>
+            <w:szCs w:val="22"/>
+            <w:lang w:eastAsia="en-US" w:bidi="ar-SA"/>
+          </w:rPr>
+          <w:t>milestone acts like a container for issues</w:t>
+        </w:r>
+        <w:r>
+          <w:rPr>
+            <w:rFonts w:ascii="Times New Roman" w:hAnsi="Times New Roman" w:cs="Times New Roman"/>
+            <w:color w:val="000000"/>
+            <w:kern w:val="0"/>
+            <w:sz w:val="22"/>
+            <w:szCs w:val="22"/>
+            <w:lang w:eastAsia="en-US" w:bidi="ar-SA"/>
+          </w:rPr>
+          <w:t xml:space="preserve"> (e.g. w</w:t>
+        </w:r>
+        <w:r>
+          <w:rPr>
+            <w:rFonts w:ascii="Times New Roman" w:hAnsi="Times New Roman" w:cs="Times New Roman"/>
+            <w:color w:val="000000"/>
+            <w:kern w:val="0"/>
+            <w:sz w:val="22"/>
+            <w:szCs w:val="22"/>
+            <w:lang w:eastAsia="en-US" w:bidi="ar-SA"/>
+          </w:rPr>
+          <w:t xml:space="preserve">eekly </w:t>
+        </w:r>
+      </w:ins>
+      <w:ins w:id="338" w:author="Yasset Perez-Riverol" w:date="2015-10-05T13:32:00Z">
+        <w:r>
+          <w:rPr>
+            <w:rFonts w:ascii="Times New Roman" w:hAnsi="Times New Roman" w:cs="Times New Roman"/>
+            <w:color w:val="000000"/>
+            <w:kern w:val="0"/>
+            <w:sz w:val="22"/>
+            <w:szCs w:val="22"/>
+            <w:lang w:eastAsia="en-US" w:bidi="ar-SA"/>
+          </w:rPr>
+          <w:t xml:space="preserve">discussion </w:t>
+        </w:r>
+      </w:ins>
+      <w:ins w:id="339" w:author="Yasset Perez-Riverol" w:date="2015-10-05T13:31:00Z">
+        <w:r>
+          <w:rPr>
+            <w:rFonts w:ascii="Times New Roman" w:hAnsi="Times New Roman" w:cs="Times New Roman"/>
+            <w:color w:val="000000"/>
+            <w:kern w:val="0"/>
+            <w:sz w:val="22"/>
+            <w:szCs w:val="22"/>
+            <w:lang w:eastAsia="en-US" w:bidi="ar-SA"/>
+          </w:rPr>
+          <w:t xml:space="preserve">9/5-9/16 related with datasets), </w:t>
+        </w:r>
+      </w:ins>
+      <w:ins w:id="340" w:author="Yasset Perez-Riverol" w:date="2015-10-05T13:33:00Z">
+        <w:r>
+          <w:rPr>
+            <w:rFonts w:ascii="Times New Roman" w:hAnsi="Times New Roman" w:cs="Times New Roman"/>
+            <w:color w:val="000000"/>
+            <w:kern w:val="0"/>
+            <w:sz w:val="22"/>
+            <w:szCs w:val="22"/>
+            <w:lang w:eastAsia="en-US" w:bidi="ar-SA"/>
+          </w:rPr>
+          <w:t>(iv) o</w:t>
+        </w:r>
+      </w:ins>
+      <w:ins w:id="341" w:author="Yasset Perez-Riverol" w:date="2015-10-05T13:31:00Z">
+        <w:r>
+          <w:rPr>
+            <w:rFonts w:ascii="Times New Roman" w:hAnsi="Times New Roman" w:cs="Times New Roman"/>
+            <w:color w:val="000000"/>
+            <w:kern w:val="0"/>
+            <w:sz w:val="22"/>
+            <w:szCs w:val="22"/>
+            <w:lang w:eastAsia="en-US" w:bidi="ar-SA"/>
+          </w:rPr>
+          <w:t xml:space="preserve">ne assignee </w:t>
+        </w:r>
+      </w:ins>
+      <w:proofErr w:type="spellStart"/>
+      <w:ins w:id="342" w:author="Yasset Perez-Riverol" w:date="2015-10-05T13:34:00Z">
+        <w:r>
+          <w:rPr>
+            <w:rFonts w:ascii="Times New Roman" w:hAnsi="Times New Roman" w:cs="Times New Roman"/>
+            <w:color w:val="000000"/>
+            <w:kern w:val="0"/>
+            <w:sz w:val="22"/>
+            <w:szCs w:val="22"/>
+            <w:lang w:eastAsia="en-US" w:bidi="ar-SA"/>
+          </w:rPr>
+          <w:t>responsable</w:t>
+        </w:r>
+      </w:ins>
+      <w:proofErr w:type="spellEnd"/>
+      <w:ins w:id="343" w:author="Yasset Perez-Riverol" w:date="2015-10-05T13:31:00Z">
+        <w:r>
+          <w:rPr>
+            <w:rFonts w:ascii="Times New Roman" w:hAnsi="Times New Roman" w:cs="Times New Roman"/>
+            <w:color w:val="000000"/>
+            <w:kern w:val="0"/>
+            <w:sz w:val="22"/>
+            <w:szCs w:val="22"/>
+            <w:lang w:eastAsia="en-US" w:bidi="ar-SA"/>
+          </w:rPr>
+          <w:t xml:space="preserve"> for working on the</w:t>
+        </w:r>
+      </w:ins>
+      <w:ins w:id="344" w:author="Yasset Perez-Riverol" w:date="2015-10-05T13:34:00Z">
+        <w:r>
+          <w:rPr>
+            <w:rFonts w:ascii="Times New Roman" w:hAnsi="Times New Roman" w:cs="Times New Roman"/>
+            <w:color w:val="000000"/>
+            <w:kern w:val="0"/>
+            <w:sz w:val="22"/>
+            <w:szCs w:val="22"/>
+            <w:lang w:eastAsia="en-US" w:bidi="ar-SA"/>
+          </w:rPr>
+          <w:t xml:space="preserve"> issue,</w:t>
+        </w:r>
+      </w:ins>
+      <w:ins w:id="345" w:author="Yasset Perez-Riverol" w:date="2015-10-05T13:31:00Z">
+        <w:r>
+          <w:rPr>
+            <w:rFonts w:ascii="Times New Roman" w:hAnsi="Times New Roman" w:cs="Times New Roman"/>
+            <w:color w:val="000000"/>
+            <w:kern w:val="0"/>
+            <w:sz w:val="22"/>
+            <w:szCs w:val="22"/>
+            <w:lang w:eastAsia="en-US" w:bidi="ar-SA"/>
+          </w:rPr>
+          <w:t xml:space="preserve"> and (</w:t>
+        </w:r>
+      </w:ins>
+      <w:ins w:id="346" w:author="Yasset Perez-Riverol" w:date="2015-10-05T13:34:00Z">
+        <w:r>
+          <w:rPr>
+            <w:rFonts w:ascii="Times New Roman" w:hAnsi="Times New Roman" w:cs="Times New Roman"/>
+            <w:color w:val="000000"/>
+            <w:kern w:val="0"/>
+            <w:sz w:val="22"/>
+            <w:szCs w:val="22"/>
+            <w:lang w:eastAsia="en-US" w:bidi="ar-SA"/>
+          </w:rPr>
+          <w:t>v</w:t>
+        </w:r>
+      </w:ins>
+      <w:ins w:id="347" w:author="Yasset Perez-Riverol" w:date="2015-10-05T13:31:00Z">
+        <w:r>
+          <w:rPr>
+            <w:rFonts w:ascii="Times New Roman" w:hAnsi="Times New Roman" w:cs="Times New Roman"/>
+            <w:color w:val="000000"/>
+            <w:kern w:val="0"/>
+            <w:sz w:val="22"/>
+            <w:szCs w:val="22"/>
+            <w:lang w:eastAsia="en-US" w:bidi="ar-SA"/>
+          </w:rPr>
+          <w:t>)</w:t>
+        </w:r>
+      </w:ins>
+      <w:ins w:id="348" w:author="Yasset Perez-Riverol" w:date="2015-10-05T13:34:00Z">
+        <w:r>
+          <w:rPr>
+            <w:rFonts w:ascii="Times New Roman" w:hAnsi="Times New Roman" w:cs="Times New Roman"/>
+            <w:color w:val="000000"/>
+            <w:kern w:val="0"/>
+            <w:sz w:val="22"/>
+            <w:szCs w:val="22"/>
+            <w:lang w:eastAsia="en-US" w:bidi="ar-SA"/>
+          </w:rPr>
+          <w:t xml:space="preserve"> c</w:t>
+        </w:r>
+      </w:ins>
+      <w:ins w:id="349" w:author="Yasset Perez-Riverol" w:date="2015-10-05T13:31:00Z">
+        <w:r>
+          <w:rPr>
+            <w:rFonts w:ascii="Times New Roman" w:hAnsi="Times New Roman" w:cs="Times New Roman"/>
+            <w:color w:val="000000"/>
+            <w:kern w:val="0"/>
+            <w:sz w:val="22"/>
+            <w:szCs w:val="22"/>
+            <w:lang w:eastAsia="en-US" w:bidi="ar-SA"/>
+          </w:rPr>
+          <w:t xml:space="preserve">omments </w:t>
+        </w:r>
+      </w:ins>
+      <w:ins w:id="350" w:author="Yasset Perez-Riverol" w:date="2015-10-05T13:35:00Z">
+        <w:r>
+          <w:rPr>
+            <w:rFonts w:ascii="Times New Roman" w:hAnsi="Times New Roman" w:cs="Times New Roman"/>
+            <w:color w:val="000000"/>
+            <w:kern w:val="0"/>
+            <w:sz w:val="22"/>
+            <w:szCs w:val="22"/>
+            <w:lang w:eastAsia="en-US" w:bidi="ar-SA"/>
+          </w:rPr>
+          <w:t xml:space="preserve">that </w:t>
+        </w:r>
+      </w:ins>
+      <w:ins w:id="351" w:author="Yasset Perez-Riverol" w:date="2015-10-05T13:31:00Z">
+        <w:r>
+          <w:rPr>
+            <w:rFonts w:ascii="Times New Roman" w:hAnsi="Times New Roman" w:cs="Times New Roman"/>
+            <w:color w:val="000000"/>
+            <w:kern w:val="0"/>
+            <w:sz w:val="22"/>
+            <w:szCs w:val="22"/>
+            <w:lang w:eastAsia="en-US" w:bidi="ar-SA"/>
+          </w:rPr>
+          <w:t>allow</w:t>
+        </w:r>
+      </w:ins>
+      <w:ins w:id="352" w:author="Yasset Perez-Riverol" w:date="2015-10-05T13:35:00Z">
+        <w:r>
+          <w:rPr>
+            <w:rFonts w:ascii="Times New Roman" w:hAnsi="Times New Roman" w:cs="Times New Roman"/>
+            <w:color w:val="000000"/>
+            <w:kern w:val="0"/>
+            <w:sz w:val="22"/>
+            <w:szCs w:val="22"/>
+            <w:lang w:eastAsia="en-US" w:bidi="ar-SA"/>
+          </w:rPr>
+          <w:t>s</w:t>
+        </w:r>
+      </w:ins>
+      <w:ins w:id="353" w:author="Yasset Perez-Riverol" w:date="2015-10-05T13:31:00Z">
+        <w:r>
+          <w:rPr>
+            <w:rFonts w:ascii="Times New Roman" w:hAnsi="Times New Roman" w:cs="Times New Roman"/>
+            <w:color w:val="000000"/>
+            <w:kern w:val="0"/>
+            <w:sz w:val="22"/>
+            <w:szCs w:val="22"/>
+            <w:lang w:eastAsia="en-US" w:bidi="ar-SA"/>
+          </w:rPr>
+          <w:t xml:space="preserve"> anyone with access to the</w:t>
+        </w:r>
+        <w:r>
+          <w:rPr>
+            <w:rFonts w:ascii="Times New Roman" w:hAnsi="Times New Roman" w:cs="Times New Roman"/>
+            <w:color w:val="000000"/>
+            <w:kern w:val="0"/>
+            <w:sz w:val="22"/>
+            <w:szCs w:val="22"/>
+            <w:lang w:eastAsia="en-US" w:bidi="ar-SA"/>
+          </w:rPr>
+          <w:t xml:space="preserve"> repository to provide feedback </w:t>
+        </w:r>
+      </w:ins>
+      <w:ins w:id="354" w:author="Yasset Perez-Riverol" w:date="2015-10-05T13:35:00Z">
+        <w:r>
+          <w:rPr>
+            <w:rFonts w:ascii="Times New Roman" w:hAnsi="Times New Roman" w:cs="Times New Roman"/>
+            <w:color w:val="000000"/>
+            <w:kern w:val="0"/>
+            <w:sz w:val="22"/>
+            <w:szCs w:val="22"/>
+            <w:lang w:eastAsia="en-US" w:bidi="ar-SA"/>
+          </w:rPr>
+          <w:t>related</w:t>
+        </w:r>
+      </w:ins>
+      <w:ins w:id="355" w:author="Yasset Perez-Riverol" w:date="2015-10-05T13:31:00Z">
+        <w:r>
+          <w:rPr>
+            <w:rFonts w:ascii="Times New Roman" w:hAnsi="Times New Roman" w:cs="Times New Roman"/>
+            <w:color w:val="000000"/>
+            <w:kern w:val="0"/>
+            <w:sz w:val="22"/>
+            <w:szCs w:val="22"/>
+            <w:lang w:eastAsia="en-US" w:bidi="ar-SA"/>
+          </w:rPr>
+          <w:t xml:space="preserve"> with the issue. </w:t>
+        </w:r>
+      </w:ins>
+    </w:p>
+    <w:p>
+      <w:pPr>
+        <w:widowControl/>
+        <w:tabs>
+          <w:tab w:val="clear" w:pos="1251"/>
+        </w:tabs>
+        <w:suppressAutoHyphens w:val="0"/>
+        <w:autoSpaceDE/>
+        <w:spacing w:after="60" w:line="360" w:lineRule="auto"/>
+        <w:jc w:val="both"/>
+        <w:divId w:val="1224101753"/>
+        <w:rPr>
+          <w:del w:id="356" w:author="Yasset Perez-Riverol" w:date="2015-10-05T10:30:00Z"/>
+          <w:rFonts w:ascii="Times New Roman" w:hAnsi="Times New Roman" w:cs="Times New Roman"/>
+          <w:color w:val="000000"/>
+          <w:kern w:val="0"/>
+          <w:sz w:val="22"/>
+          <w:szCs w:val="22"/>
+          <w:lang w:eastAsia="en-US" w:bidi="ar-SA"/>
+          <w:rPrChange w:id="357" w:author="Yasset Perez-Riverol" w:date="2015-10-05T13:34:00Z">
             <w:rPr>
-              <w:del w:id="314" w:author="Yasset Perez-Riverol" w:date="2015-10-05T10:30:00Z"/>
+              <w:del w:id="358" w:author="Yasset Perez-Riverol" w:date="2015-10-05T10:30:00Z"/>
               <w:rFonts w:ascii="Times New Roman" w:hAnsi="Times New Roman" w:cs="Times New Roman"/>
               <w:color w:val="auto"/>
               <w:kern w:val="0"/>
@@ -7340,95 +8169,73 @@
             </w:rPr>
           </w:rPrChange>
         </w:rPr>
+        <w:pPrChange w:id="359" w:author="Yasset Perez-Riverol" w:date="2015-10-05T13:49:00Z">
+          <w:pPr>
+            <w:widowControl/>
+            <w:tabs>
+              <w:tab w:val="clear" w:pos="1251"/>
+            </w:tabs>
+            <w:suppressAutoHyphens w:val="0"/>
+            <w:autoSpaceDE/>
+            <w:spacing w:after="60" w:line="360" w:lineRule="auto"/>
+            <w:jc w:val="both"/>
+            <w:divId w:val="1224101753"/>
+          </w:pPr>
+        </w:pPrChange>
       </w:pPr>
-      <w:ins w:id="315" w:author="Yasset Perez-Riverol" w:date="2015-10-05T11:36:00Z">
-        <w:r>
-          <w:rPr>
-            <w:rFonts w:ascii="Times New Roman" w:hAnsi="Times New Roman" w:cs="Times New Roman"/>
-            <w:color w:val="000000"/>
-            <w:kern w:val="0"/>
-            <w:sz w:val="22"/>
-            <w:szCs w:val="22"/>
-            <w:lang w:eastAsia="en-US" w:bidi="ar-SA"/>
-          </w:rPr>
-          <w:t>I</w:t>
-        </w:r>
-        <w:r>
-          <w:rPr>
-            <w:rFonts w:ascii="Times New Roman" w:hAnsi="Times New Roman" w:cs="Times New Roman"/>
-            <w:color w:val="000000"/>
-            <w:kern w:val="0"/>
-            <w:sz w:val="22"/>
-            <w:szCs w:val="22"/>
-            <w:lang w:eastAsia="en-US" w:bidi="ar-SA"/>
-          </w:rPr>
-          <w:t>ssues are a great way to keep track of tasks, enhancemen</w:t>
-        </w:r>
-        <w:r>
-          <w:rPr>
-            <w:rFonts w:ascii="Times New Roman" w:hAnsi="Times New Roman" w:cs="Times New Roman"/>
-            <w:color w:val="000000"/>
-            <w:kern w:val="0"/>
-            <w:sz w:val="22"/>
-            <w:szCs w:val="22"/>
-            <w:lang w:eastAsia="en-US" w:bidi="ar-SA"/>
-          </w:rPr>
-          <w:t xml:space="preserve">ts, and bugs for your projects but also a way to approach your audience and your </w:t>
-        </w:r>
-      </w:ins>
-      <w:ins w:id="316" w:author="Yasset Perez-Riverol" w:date="2015-10-05T13:00:00Z">
-        <w:r>
-          <w:rPr>
-            <w:rFonts w:ascii="Times New Roman" w:hAnsi="Times New Roman" w:cs="Times New Roman"/>
-            <w:color w:val="000000"/>
-            <w:kern w:val="0"/>
-            <w:sz w:val="22"/>
-            <w:szCs w:val="22"/>
-            <w:lang w:eastAsia="en-US" w:bidi="ar-SA"/>
-          </w:rPr>
-          <w:t>potential</w:t>
-        </w:r>
-      </w:ins>
-      <w:ins w:id="317" w:author="Yasset Perez-Riverol" w:date="2015-10-05T11:36:00Z">
-        <w:r>
-          <w:rPr>
-            <w:rFonts w:ascii="Times New Roman" w:hAnsi="Times New Roman" w:cs="Times New Roman"/>
-            <w:color w:val="000000"/>
-            <w:kern w:val="0"/>
-            <w:sz w:val="22"/>
-            <w:szCs w:val="22"/>
-            <w:lang w:eastAsia="en-US" w:bidi="ar-SA"/>
-          </w:rPr>
-          <w:t xml:space="preserve"> contributors. </w:t>
-        </w:r>
-      </w:ins>
-      <w:ins w:id="318" w:author="Yasset Perez-Riverol" w:date="2015-10-05T13:24:00Z">
-        <w:r>
-          <w:rPr>
-            <w:rFonts w:ascii="Times New Roman" w:hAnsi="Times New Roman" w:cs="Times New Roman"/>
-            <w:color w:val="000000"/>
-            <w:kern w:val="0"/>
-            <w:sz w:val="22"/>
-            <w:szCs w:val="22"/>
-            <w:lang w:eastAsia="en-US" w:bidi="ar-SA"/>
-          </w:rPr>
-          <w:t xml:space="preserve">Most of the previous repositories only provides and </w:t>
-        </w:r>
-      </w:ins>
-      <w:ins w:id="319" w:author="Yasset Perez-Riverol" w:date="2015-10-05T13:25:00Z">
-        <w:r>
-          <w:rPr>
-            <w:rFonts w:ascii="Times New Roman" w:hAnsi="Times New Roman" w:cs="Times New Roman"/>
-            <w:color w:val="000000"/>
-            <w:kern w:val="0"/>
-            <w:sz w:val="22"/>
-            <w:szCs w:val="22"/>
-            <w:lang w:eastAsia="en-US" w:bidi="ar-SA"/>
-          </w:rPr>
-          <w:t>encourage</w:t>
-        </w:r>
-      </w:ins>
-      <w:ins w:id="320" w:author="Yasset Perez-Riverol" w:date="2015-10-05T13:24:00Z">
+      <w:ins w:id="360" w:author="Yasset Perez-Riverol" w:date="2015-10-05T13:46:00Z">
+        <w:r>
+          <w:rPr>
+            <w:rFonts w:ascii="Times New Roman" w:hAnsi="Times New Roman" w:cs="Times New Roman"/>
+            <w:color w:val="000000"/>
+            <w:kern w:val="0"/>
+            <w:sz w:val="22"/>
+            <w:szCs w:val="22"/>
+            <w:lang w:eastAsia="en-US" w:bidi="ar-SA"/>
+          </w:rPr>
+          <w:t>A well-</w:t>
+        </w:r>
+      </w:ins>
+      <w:ins w:id="361" w:author="Yasset Perez-Riverol" w:date="2015-10-05T13:49:00Z">
+        <w:r>
+          <w:rPr>
+            <w:rFonts w:ascii="Times New Roman" w:hAnsi="Times New Roman" w:cs="Times New Roman"/>
+            <w:color w:val="000000"/>
+            <w:kern w:val="0"/>
+            <w:sz w:val="22"/>
+            <w:szCs w:val="22"/>
+            <w:lang w:eastAsia="en-US" w:bidi="ar-SA"/>
+          </w:rPr>
+          <w:t>organized</w:t>
+        </w:r>
+      </w:ins>
+      <w:ins w:id="362" w:author="Yasset Perez-Riverol" w:date="2015-10-05T13:46:00Z">
+        <w:r>
+          <w:rPr>
+            <w:rFonts w:ascii="Times New Roman" w:hAnsi="Times New Roman" w:cs="Times New Roman"/>
+            <w:color w:val="000000"/>
+            <w:kern w:val="0"/>
+            <w:sz w:val="22"/>
+            <w:szCs w:val="22"/>
+            <w:lang w:eastAsia="en-US" w:bidi="ar-SA"/>
+          </w:rPr>
+          <w:t xml:space="preserve"> and tagged issue tracker will enable to </w:t>
+        </w:r>
+      </w:ins>
+      <w:ins w:id="363" w:author="Yasset Perez-Riverol" w:date="2015-10-05T13:47:00Z">
+        <w:r>
+          <w:rPr>
+            <w:rFonts w:ascii="Times New Roman" w:hAnsi="Times New Roman" w:cs="Times New Roman"/>
+            <w:color w:val="000000"/>
+            <w:kern w:val="0"/>
+            <w:sz w:val="22"/>
+            <w:szCs w:val="22"/>
+            <w:lang w:eastAsia="en-US" w:bidi="ar-SA"/>
+          </w:rPr>
+          <w:t>upcoming</w:t>
+        </w:r>
+      </w:ins>
+      <w:ins w:id="364" w:author="Yasset Perez-Riverol" w:date="2015-10-05T13:46:00Z">
         <w:r>
           <w:rPr>
             <w:rFonts w:ascii="Times New Roman" w:hAnsi="Times New Roman" w:cs="Times New Roman"/>
@@ -7441,70 +8248,33 @@
           <w:t xml:space="preserve"> </w:t>
         </w:r>
       </w:ins>
-      <w:ins w:id="321" w:author="Yasset Perez-Riverol" w:date="2015-10-05T13:25:00Z">
-        <w:r>
-          <w:rPr>
-            <w:rFonts w:ascii="Times New Roman" w:hAnsi="Times New Roman" w:cs="Times New Roman"/>
-            <w:color w:val="000000"/>
-            <w:kern w:val="0"/>
-            <w:sz w:val="22"/>
-            <w:szCs w:val="22"/>
-            <w:lang w:eastAsia="en-US" w:bidi="ar-SA"/>
-          </w:rPr>
-          <w:t>the use of issues as</w:t>
-        </w:r>
-      </w:ins>
-      <w:ins w:id="322" w:author="Yasset Perez-Riverol" w:date="2015-10-05T11:36:00Z">
-        <w:r>
-          <w:rPr>
-            <w:rFonts w:ascii="Times New Roman" w:hAnsi="Times New Roman" w:cs="Times New Roman"/>
-            <w:color w:val="000000"/>
-            <w:kern w:val="0"/>
-            <w:sz w:val="22"/>
-            <w:szCs w:val="22"/>
-            <w:lang w:eastAsia="en-US" w:bidi="ar-SA"/>
-          </w:rPr>
-          <w:t xml:space="preserve"> bug tracker of </w:t>
-        </w:r>
-      </w:ins>
-      <w:ins w:id="323" w:author="Yasset Perez-Riverol" w:date="2015-10-05T13:25:00Z">
-        <w:r>
-          <w:rPr>
-            <w:rFonts w:ascii="Times New Roman" w:hAnsi="Times New Roman" w:cs="Times New Roman"/>
-            <w:color w:val="000000"/>
-            <w:kern w:val="0"/>
-            <w:sz w:val="22"/>
-            <w:szCs w:val="22"/>
-            <w:lang w:eastAsia="en-US" w:bidi="ar-SA"/>
-          </w:rPr>
-          <w:t>projects</w:t>
-        </w:r>
-      </w:ins>
-      <w:ins w:id="324" w:author="Yasset Perez-Riverol" w:date="2015-10-05T11:36:00Z">
-        <w:r>
-          <w:rPr>
-            <w:rFonts w:ascii="Times New Roman" w:hAnsi="Times New Roman" w:cs="Times New Roman"/>
-            <w:color w:val="000000"/>
-            <w:kern w:val="0"/>
-            <w:sz w:val="22"/>
-            <w:szCs w:val="22"/>
-            <w:lang w:eastAsia="en-US" w:bidi="ar-SA"/>
-          </w:rPr>
-          <w:t xml:space="preserve">. </w:t>
-        </w:r>
-        <w:proofErr w:type="spellStart"/>
-        <w:r>
-          <w:rPr>
-            <w:rFonts w:ascii="Times New Roman" w:hAnsi="Times New Roman" w:cs="Times New Roman"/>
-            <w:color w:val="000000"/>
-            <w:kern w:val="0"/>
-            <w:sz w:val="22"/>
-            <w:szCs w:val="22"/>
-            <w:lang w:eastAsia="en-US" w:bidi="ar-SA"/>
-          </w:rPr>
-          <w:t>GitHub’s</w:t>
-        </w:r>
-        <w:proofErr w:type="spellEnd"/>
+      <w:ins w:id="365" w:author="Yasset Perez-Riverol" w:date="2015-10-05T13:47:00Z">
+        <w:r>
+          <w:rPr>
+            <w:rFonts w:ascii="Times New Roman" w:hAnsi="Times New Roman" w:cs="Times New Roman"/>
+            <w:color w:val="000000"/>
+            <w:kern w:val="0"/>
+            <w:sz w:val="22"/>
+            <w:szCs w:val="22"/>
+            <w:lang w:eastAsia="en-US" w:bidi="ar-SA"/>
+          </w:rPr>
+          <w:t xml:space="preserve">contributors and users of the project to understand the project. The issue </w:t>
+        </w:r>
+      </w:ins>
+      <w:ins w:id="366" w:author="Yasset Perez-Riverol" w:date="2015-10-05T13:50:00Z">
+        <w:r>
+          <w:rPr>
+            <w:rFonts w:ascii="Times New Roman" w:hAnsi="Times New Roman" w:cs="Times New Roman"/>
+            <w:color w:val="000000"/>
+            <w:kern w:val="0"/>
+            <w:sz w:val="22"/>
+            <w:szCs w:val="22"/>
+            <w:lang w:eastAsia="en-US" w:bidi="ar-SA"/>
+          </w:rPr>
+          <w:t>tracker tells</w:t>
+        </w:r>
+      </w:ins>
+      <w:ins w:id="367" w:author="Yasset Perez-Riverol" w:date="2015-10-05T13:47:00Z">
         <w:r>
           <w:rPr>
             <w:rFonts w:ascii="Times New Roman" w:hAnsi="Times New Roman" w:cs="Times New Roman"/>
@@ -7517,627 +8287,72 @@
           <w:t xml:space="preserve"> </w:t>
         </w:r>
       </w:ins>
-      <w:ins w:id="325" w:author="Yasset Perez-Riverol" w:date="2015-10-05T13:25:00Z">
-        <w:r>
-          <w:rPr>
-            <w:rFonts w:ascii="Times New Roman" w:hAnsi="Times New Roman" w:cs="Times New Roman"/>
-            <w:color w:val="000000"/>
-            <w:kern w:val="0"/>
-            <w:sz w:val="22"/>
-            <w:szCs w:val="22"/>
-            <w:lang w:eastAsia="en-US" w:bidi="ar-SA"/>
-          </w:rPr>
-          <w:t>i</w:t>
-        </w:r>
-      </w:ins>
-      <w:ins w:id="326" w:author="Yasset Perez-Riverol" w:date="2015-10-05T11:36:00Z">
-        <w:r>
-          <w:rPr>
-            <w:rFonts w:ascii="Times New Roman" w:hAnsi="Times New Roman" w:cs="Times New Roman"/>
-            <w:color w:val="000000"/>
-            <w:kern w:val="0"/>
-            <w:sz w:val="22"/>
-            <w:szCs w:val="22"/>
-            <w:lang w:eastAsia="en-US" w:bidi="ar-SA"/>
-          </w:rPr>
-          <w:t>ssues</w:t>
-        </w:r>
-      </w:ins>
-      <w:ins w:id="327" w:author="Yasset Perez-Riverol" w:date="2015-10-05T13:25:00Z">
-        <w:r>
-          <w:rPr>
-            <w:rFonts w:ascii="Times New Roman" w:hAnsi="Times New Roman" w:cs="Times New Roman"/>
-            <w:color w:val="000000"/>
-            <w:kern w:val="0"/>
-            <w:sz w:val="22"/>
-            <w:szCs w:val="22"/>
-            <w:lang w:eastAsia="en-US" w:bidi="ar-SA"/>
-          </w:rPr>
-          <w:t xml:space="preserve"> tracker</w:t>
-        </w:r>
-      </w:ins>
-      <w:ins w:id="328" w:author="Yasset Perez-Riverol" w:date="2015-10-05T11:36:00Z">
-        <w:r>
-          <w:rPr>
-            <w:rFonts w:ascii="Times New Roman" w:hAnsi="Times New Roman" w:cs="Times New Roman"/>
-            <w:color w:val="000000"/>
-            <w:kern w:val="0"/>
-            <w:sz w:val="22"/>
-            <w:szCs w:val="22"/>
-            <w:lang w:eastAsia="en-US" w:bidi="ar-SA"/>
-          </w:rPr>
-          <w:t xml:space="preserve"> </w:t>
-        </w:r>
-        <w:r>
-          <w:rPr>
-            <w:rFonts w:ascii="Times New Roman" w:hAnsi="Times New Roman" w:cs="Times New Roman"/>
-            <w:color w:val="000000"/>
-            <w:kern w:val="0"/>
-            <w:sz w:val="22"/>
-            <w:szCs w:val="22"/>
-            <w:lang w:eastAsia="en-US" w:bidi="ar-SA"/>
-          </w:rPr>
-          <w:t>has its own sec</w:t>
-        </w:r>
-        <w:r>
-          <w:rPr>
-            <w:rFonts w:ascii="Times New Roman" w:hAnsi="Times New Roman" w:cs="Times New Roman"/>
-            <w:color w:val="000000"/>
-            <w:kern w:val="0"/>
-            <w:sz w:val="22"/>
-            <w:szCs w:val="22"/>
-            <w:lang w:eastAsia="en-US" w:bidi="ar-SA"/>
-          </w:rPr>
-          <w:t xml:space="preserve">tion in every repository, and can be use to trace bugs, new ideas, </w:t>
-        </w:r>
-      </w:ins>
-      <w:ins w:id="329" w:author="Yasset Perez-Riverol" w:date="2015-10-05T13:26:00Z">
-        <w:r>
-          <w:rPr>
-            <w:rFonts w:ascii="Times New Roman" w:hAnsi="Times New Roman" w:cs="Times New Roman"/>
-            <w:color w:val="000000"/>
-            <w:kern w:val="0"/>
-            <w:sz w:val="22"/>
-            <w:szCs w:val="22"/>
-            <w:lang w:eastAsia="en-US" w:bidi="ar-SA"/>
-          </w:rPr>
-          <w:t>enhancemen</w:t>
-        </w:r>
-        <w:r>
-          <w:rPr>
-            <w:rFonts w:ascii="Times New Roman" w:hAnsi="Times New Roman" w:cs="Times New Roman"/>
-            <w:color w:val="000000"/>
-            <w:kern w:val="0"/>
-            <w:sz w:val="22"/>
-            <w:szCs w:val="22"/>
-            <w:lang w:eastAsia="en-US" w:bidi="ar-SA"/>
-          </w:rPr>
-          <w:t xml:space="preserve">ts by using a powerful tagging system of each issue. </w:t>
-        </w:r>
-      </w:ins>
-      <w:ins w:id="330" w:author="Yasset Perez-Riverol" w:date="2015-10-05T13:29:00Z">
-        <w:r>
-          <w:rPr>
-            <w:rFonts w:ascii="Times New Roman" w:hAnsi="Times New Roman" w:cs="Times New Roman"/>
-            <w:color w:val="000000"/>
-            <w:kern w:val="0"/>
-            <w:sz w:val="22"/>
-            <w:szCs w:val="22"/>
-            <w:lang w:eastAsia="en-US" w:bidi="ar-SA"/>
-          </w:rPr>
-          <w:t xml:space="preserve">Its </w:t>
-        </w:r>
-      </w:ins>
-      <w:ins w:id="331" w:author="Yasset Perez-Riverol" w:date="2015-10-05T13:28:00Z">
-        <w:r>
-          <w:rPr>
-            <w:rFonts w:ascii="Times New Roman" w:hAnsi="Times New Roman" w:cs="Times New Roman"/>
-            <w:color w:val="000000"/>
-            <w:kern w:val="0"/>
-            <w:sz w:val="22"/>
-            <w:szCs w:val="22"/>
-            <w:lang w:eastAsia="en-US" w:bidi="ar-SA"/>
-          </w:rPr>
-          <w:t xml:space="preserve">issue tracking is </w:t>
-        </w:r>
-      </w:ins>
-      <w:ins w:id="332" w:author="Yasset Perez-Riverol" w:date="2015-10-05T13:29:00Z">
-        <w:r>
-          <w:rPr>
-            <w:rFonts w:ascii="Times New Roman" w:hAnsi="Times New Roman" w:cs="Times New Roman"/>
-            <w:color w:val="000000"/>
-            <w:kern w:val="0"/>
-            <w:sz w:val="22"/>
-            <w:szCs w:val="22"/>
-            <w:lang w:eastAsia="en-US" w:bidi="ar-SA"/>
-          </w:rPr>
-          <w:t>exceptional</w:t>
-        </w:r>
-      </w:ins>
-      <w:ins w:id="333" w:author="Yasset Perez-Riverol" w:date="2015-10-05T13:28:00Z">
-        <w:r>
-          <w:rPr>
-            <w:rFonts w:ascii="Times New Roman" w:hAnsi="Times New Roman" w:cs="Times New Roman"/>
-            <w:color w:val="000000"/>
-            <w:kern w:val="0"/>
-            <w:sz w:val="22"/>
-            <w:szCs w:val="22"/>
-            <w:lang w:eastAsia="en-US" w:bidi="ar-SA"/>
-          </w:rPr>
-          <w:t xml:space="preserve"> because </w:t>
-        </w:r>
-      </w:ins>
-      <w:ins w:id="334" w:author="Yasset Perez-Riverol" w:date="2015-10-05T13:30:00Z">
-        <w:r>
-          <w:rPr>
-            <w:rFonts w:ascii="Times New Roman" w:hAnsi="Times New Roman" w:cs="Times New Roman"/>
-            <w:color w:val="000000"/>
-            <w:kern w:val="0"/>
-            <w:sz w:val="22"/>
-            <w:szCs w:val="22"/>
-            <w:lang w:eastAsia="en-US" w:bidi="ar-SA"/>
-          </w:rPr>
-          <w:t xml:space="preserve">it is </w:t>
-        </w:r>
-      </w:ins>
-      <w:ins w:id="335" w:author="Yasset Perez-Riverol" w:date="2015-10-05T13:28:00Z">
-        <w:r>
-          <w:rPr>
-            <w:rFonts w:ascii="Times New Roman" w:hAnsi="Times New Roman" w:cs="Times New Roman"/>
-            <w:color w:val="000000"/>
-            <w:kern w:val="0"/>
-            <w:sz w:val="22"/>
-            <w:szCs w:val="22"/>
-            <w:lang w:eastAsia="en-US" w:bidi="ar-SA"/>
-          </w:rPr>
-          <w:t>focus on collaboration, references, and excellent text format</w:t>
-        </w:r>
-        <w:r>
-          <w:rPr>
-            <w:rFonts w:ascii="Times New Roman" w:hAnsi="Times New Roman" w:cs="Times New Roman"/>
-            <w:color w:val="000000"/>
-            <w:kern w:val="0"/>
-            <w:sz w:val="22"/>
-            <w:szCs w:val="22"/>
-            <w:lang w:eastAsia="en-US" w:bidi="ar-SA"/>
-          </w:rPr>
-          <w:t>ting by using</w:t>
-        </w:r>
-      </w:ins>
-      <w:ins w:id="336" w:author="Yasset Perez-Riverol" w:date="2015-10-05T13:31:00Z">
-        <w:r>
-          <w:rPr>
-            <w:rFonts w:ascii="Times New Roman" w:hAnsi="Times New Roman" w:cs="Times New Roman"/>
-            <w:color w:val="000000"/>
-            <w:kern w:val="0"/>
-            <w:sz w:val="22"/>
-            <w:szCs w:val="22"/>
-            <w:lang w:eastAsia="en-US" w:bidi="ar-SA"/>
-          </w:rPr>
-          <w:t xml:space="preserve"> for each issue</w:t>
-        </w:r>
-      </w:ins>
-      <w:ins w:id="337" w:author="Yasset Perez-Riverol" w:date="2015-10-05T13:28:00Z">
-        <w:r>
-          <w:rPr>
-            <w:rFonts w:ascii="Times New Roman" w:hAnsi="Times New Roman" w:cs="Times New Roman"/>
-            <w:color w:val="000000"/>
-            <w:kern w:val="0"/>
-            <w:sz w:val="22"/>
-            <w:szCs w:val="22"/>
-            <w:lang w:eastAsia="en-US" w:bidi="ar-SA"/>
-          </w:rPr>
-          <w:t xml:space="preserve">: </w:t>
-        </w:r>
-      </w:ins>
-      <w:ins w:id="338" w:author="Yasset Perez-Riverol" w:date="2015-10-05T13:31:00Z">
-        <w:r>
-          <w:rPr>
-            <w:rFonts w:ascii="Times New Roman" w:hAnsi="Times New Roman" w:cs="Times New Roman"/>
-            <w:color w:val="000000"/>
-            <w:kern w:val="0"/>
-            <w:sz w:val="22"/>
-            <w:szCs w:val="22"/>
-            <w:lang w:eastAsia="en-US" w:bidi="ar-SA"/>
-          </w:rPr>
-          <w:t>(</w:t>
-        </w:r>
-        <w:proofErr w:type="spellStart"/>
-        <w:r>
-          <w:rPr>
-            <w:rFonts w:ascii="Times New Roman" w:hAnsi="Times New Roman" w:cs="Times New Roman"/>
-            <w:color w:val="000000"/>
-            <w:kern w:val="0"/>
-            <w:sz w:val="22"/>
-            <w:szCs w:val="22"/>
-            <w:lang w:eastAsia="en-US" w:bidi="ar-SA"/>
-          </w:rPr>
-          <w:t>i</w:t>
-        </w:r>
-        <w:proofErr w:type="spellEnd"/>
-        <w:r>
-          <w:rPr>
-            <w:rFonts w:ascii="Times New Roman" w:hAnsi="Times New Roman" w:cs="Times New Roman"/>
-            <w:color w:val="000000"/>
-            <w:kern w:val="0"/>
-            <w:sz w:val="22"/>
-            <w:szCs w:val="22"/>
-            <w:lang w:eastAsia="en-US" w:bidi="ar-SA"/>
-          </w:rPr>
-          <w:t>) a</w:t>
-        </w:r>
-        <w:r>
-          <w:rPr>
-            <w:rFonts w:ascii="Times New Roman" w:hAnsi="Times New Roman" w:cs="Times New Roman"/>
-            <w:color w:val="000000"/>
-            <w:kern w:val="0"/>
-            <w:sz w:val="22"/>
-            <w:szCs w:val="22"/>
-            <w:lang w:eastAsia="en-US" w:bidi="ar-SA"/>
-          </w:rPr>
-          <w:t xml:space="preserve"> title and description</w:t>
-        </w:r>
-        <w:r>
-          <w:rPr>
-            <w:rFonts w:ascii="Times New Roman" w:hAnsi="Times New Roman" w:cs="Times New Roman"/>
-            <w:color w:val="000000"/>
-            <w:kern w:val="0"/>
-            <w:sz w:val="22"/>
-            <w:szCs w:val="22"/>
-            <w:lang w:eastAsia="en-US" w:bidi="ar-SA"/>
-          </w:rPr>
-          <w:t>, (ii)</w:t>
-        </w:r>
-        <w:r>
-          <w:rPr>
-            <w:rFonts w:ascii="Times New Roman" w:hAnsi="Times New Roman" w:cs="Times New Roman"/>
-            <w:color w:val="000000"/>
-            <w:kern w:val="0"/>
-            <w:sz w:val="22"/>
-            <w:szCs w:val="22"/>
-            <w:lang w:eastAsia="en-US" w:bidi="ar-SA"/>
-          </w:rPr>
-          <w:t xml:space="preserve"> </w:t>
-        </w:r>
-        <w:r>
-          <w:rPr>
-            <w:rFonts w:ascii="Times New Roman" w:hAnsi="Times New Roman" w:cs="Times New Roman"/>
-            <w:color w:val="000000"/>
-            <w:kern w:val="0"/>
-            <w:sz w:val="22"/>
-            <w:szCs w:val="22"/>
-            <w:lang w:eastAsia="en-US" w:bidi="ar-SA"/>
-          </w:rPr>
-          <w:t>c</w:t>
-        </w:r>
-        <w:r>
-          <w:rPr>
-            <w:rFonts w:ascii="Times New Roman" w:hAnsi="Times New Roman" w:cs="Times New Roman"/>
-            <w:color w:val="000000"/>
-            <w:kern w:val="0"/>
-            <w:sz w:val="22"/>
-            <w:szCs w:val="22"/>
-            <w:lang w:eastAsia="en-US" w:bidi="ar-SA"/>
-          </w:rPr>
-          <w:t>olor-coded labels help you categorize and filter your issues</w:t>
-        </w:r>
-        <w:r>
-          <w:rPr>
-            <w:rFonts w:ascii="Times New Roman" w:hAnsi="Times New Roman" w:cs="Times New Roman"/>
-            <w:color w:val="000000"/>
-            <w:kern w:val="0"/>
-            <w:sz w:val="22"/>
-            <w:szCs w:val="22"/>
-            <w:lang w:eastAsia="en-US" w:bidi="ar-SA"/>
-          </w:rPr>
-          <w:t>,</w:t>
-        </w:r>
-        <w:r>
-          <w:rPr>
-            <w:rFonts w:ascii="Times New Roman" w:hAnsi="Times New Roman" w:cs="Times New Roman"/>
-            <w:color w:val="000000"/>
-            <w:kern w:val="0"/>
-            <w:sz w:val="22"/>
-            <w:szCs w:val="22"/>
-            <w:lang w:eastAsia="en-US" w:bidi="ar-SA"/>
-          </w:rPr>
-          <w:t xml:space="preserve"> </w:t>
-        </w:r>
-        <w:r>
-          <w:rPr>
-            <w:rFonts w:ascii="Times New Roman" w:hAnsi="Times New Roman" w:cs="Times New Roman"/>
-            <w:color w:val="000000"/>
-            <w:kern w:val="0"/>
-            <w:sz w:val="22"/>
-            <w:szCs w:val="22"/>
-            <w:lang w:eastAsia="en-US" w:bidi="ar-SA"/>
-          </w:rPr>
-          <w:t xml:space="preserve">(iii) </w:t>
-        </w:r>
-        <w:r>
-          <w:rPr>
-            <w:rFonts w:ascii="Times New Roman" w:hAnsi="Times New Roman" w:cs="Times New Roman"/>
-            <w:color w:val="000000"/>
-            <w:kern w:val="0"/>
-            <w:sz w:val="22"/>
-            <w:szCs w:val="22"/>
-            <w:lang w:eastAsia="en-US" w:bidi="ar-SA"/>
-          </w:rPr>
-          <w:t>milestone acts like a container for issues</w:t>
-        </w:r>
-        <w:r>
-          <w:rPr>
-            <w:rFonts w:ascii="Times New Roman" w:hAnsi="Times New Roman" w:cs="Times New Roman"/>
-            <w:color w:val="000000"/>
-            <w:kern w:val="0"/>
-            <w:sz w:val="22"/>
-            <w:szCs w:val="22"/>
-            <w:lang w:eastAsia="en-US" w:bidi="ar-SA"/>
-          </w:rPr>
-          <w:t xml:space="preserve"> (e.g. w</w:t>
-        </w:r>
-        <w:r>
-          <w:rPr>
-            <w:rFonts w:ascii="Times New Roman" w:hAnsi="Times New Roman" w:cs="Times New Roman"/>
-            <w:color w:val="000000"/>
-            <w:kern w:val="0"/>
-            <w:sz w:val="22"/>
-            <w:szCs w:val="22"/>
-            <w:lang w:eastAsia="en-US" w:bidi="ar-SA"/>
-          </w:rPr>
-          <w:t xml:space="preserve">eekly </w:t>
-        </w:r>
-      </w:ins>
-      <w:ins w:id="339" w:author="Yasset Perez-Riverol" w:date="2015-10-05T13:32:00Z">
-        <w:r>
-          <w:rPr>
-            <w:rFonts w:ascii="Times New Roman" w:hAnsi="Times New Roman" w:cs="Times New Roman"/>
-            <w:color w:val="000000"/>
-            <w:kern w:val="0"/>
-            <w:sz w:val="22"/>
-            <w:szCs w:val="22"/>
-            <w:lang w:eastAsia="en-US" w:bidi="ar-SA"/>
-          </w:rPr>
-          <w:t xml:space="preserve">discussion </w:t>
-        </w:r>
-      </w:ins>
-      <w:ins w:id="340" w:author="Yasset Perez-Riverol" w:date="2015-10-05T13:31:00Z">
-        <w:r>
-          <w:rPr>
-            <w:rFonts w:ascii="Times New Roman" w:hAnsi="Times New Roman" w:cs="Times New Roman"/>
-            <w:color w:val="000000"/>
-            <w:kern w:val="0"/>
-            <w:sz w:val="22"/>
-            <w:szCs w:val="22"/>
-            <w:lang w:eastAsia="en-US" w:bidi="ar-SA"/>
-          </w:rPr>
-          <w:t xml:space="preserve">9/5-9/16 related with datasets), </w:t>
-        </w:r>
-      </w:ins>
-      <w:ins w:id="341" w:author="Yasset Perez-Riverol" w:date="2015-10-05T13:33:00Z">
-        <w:r>
-          <w:rPr>
-            <w:rFonts w:ascii="Times New Roman" w:hAnsi="Times New Roman" w:cs="Times New Roman"/>
-            <w:color w:val="000000"/>
-            <w:kern w:val="0"/>
-            <w:sz w:val="22"/>
-            <w:szCs w:val="22"/>
-            <w:lang w:eastAsia="en-US" w:bidi="ar-SA"/>
-          </w:rPr>
-          <w:t>(iv) o</w:t>
-        </w:r>
-      </w:ins>
-      <w:ins w:id="342" w:author="Yasset Perez-Riverol" w:date="2015-10-05T13:31:00Z">
-        <w:r>
-          <w:rPr>
-            <w:rFonts w:ascii="Times New Roman" w:hAnsi="Times New Roman" w:cs="Times New Roman"/>
-            <w:color w:val="000000"/>
-            <w:kern w:val="0"/>
-            <w:sz w:val="22"/>
-            <w:szCs w:val="22"/>
-            <w:lang w:eastAsia="en-US" w:bidi="ar-SA"/>
-          </w:rPr>
-          <w:t xml:space="preserve">ne assignee </w:t>
-        </w:r>
-      </w:ins>
-      <w:proofErr w:type="spellStart"/>
-      <w:ins w:id="343" w:author="Yasset Perez-Riverol" w:date="2015-10-05T13:34:00Z">
-        <w:r>
-          <w:rPr>
-            <w:rFonts w:ascii="Times New Roman" w:hAnsi="Times New Roman" w:cs="Times New Roman"/>
-            <w:color w:val="000000"/>
-            <w:kern w:val="0"/>
-            <w:sz w:val="22"/>
-            <w:szCs w:val="22"/>
-            <w:lang w:eastAsia="en-US" w:bidi="ar-SA"/>
-          </w:rPr>
-          <w:t>responsable</w:t>
-        </w:r>
-      </w:ins>
-      <w:proofErr w:type="spellEnd"/>
-      <w:ins w:id="344" w:author="Yasset Perez-Riverol" w:date="2015-10-05T13:31:00Z">
-        <w:r>
-          <w:rPr>
-            <w:rFonts w:ascii="Times New Roman" w:hAnsi="Times New Roman" w:cs="Times New Roman"/>
-            <w:color w:val="000000"/>
-            <w:kern w:val="0"/>
-            <w:sz w:val="22"/>
-            <w:szCs w:val="22"/>
-            <w:lang w:eastAsia="en-US" w:bidi="ar-SA"/>
-          </w:rPr>
-          <w:t xml:space="preserve"> for working on the</w:t>
-        </w:r>
-      </w:ins>
-      <w:ins w:id="345" w:author="Yasset Perez-Riverol" w:date="2015-10-05T13:34:00Z">
-        <w:r>
-          <w:rPr>
-            <w:rFonts w:ascii="Times New Roman" w:hAnsi="Times New Roman" w:cs="Times New Roman"/>
-            <w:color w:val="000000"/>
-            <w:kern w:val="0"/>
-            <w:sz w:val="22"/>
-            <w:szCs w:val="22"/>
-            <w:lang w:eastAsia="en-US" w:bidi="ar-SA"/>
-          </w:rPr>
-          <w:t xml:space="preserve"> issue,</w:t>
-        </w:r>
-      </w:ins>
-      <w:ins w:id="346" w:author="Yasset Perez-Riverol" w:date="2015-10-05T13:31:00Z">
-        <w:r>
-          <w:rPr>
-            <w:rFonts w:ascii="Times New Roman" w:hAnsi="Times New Roman" w:cs="Times New Roman"/>
-            <w:color w:val="000000"/>
-            <w:kern w:val="0"/>
-            <w:sz w:val="22"/>
-            <w:szCs w:val="22"/>
-            <w:lang w:eastAsia="en-US" w:bidi="ar-SA"/>
-          </w:rPr>
-          <w:t xml:space="preserve"> and (</w:t>
-        </w:r>
-      </w:ins>
-      <w:ins w:id="347" w:author="Yasset Perez-Riverol" w:date="2015-10-05T13:34:00Z">
-        <w:r>
-          <w:rPr>
-            <w:rFonts w:ascii="Times New Roman" w:hAnsi="Times New Roman" w:cs="Times New Roman"/>
-            <w:color w:val="000000"/>
-            <w:kern w:val="0"/>
-            <w:sz w:val="22"/>
-            <w:szCs w:val="22"/>
-            <w:lang w:eastAsia="en-US" w:bidi="ar-SA"/>
-          </w:rPr>
-          <w:t>v</w:t>
-        </w:r>
-      </w:ins>
-      <w:ins w:id="348" w:author="Yasset Perez-Riverol" w:date="2015-10-05T13:31:00Z">
-        <w:r>
-          <w:rPr>
-            <w:rFonts w:ascii="Times New Roman" w:hAnsi="Times New Roman" w:cs="Times New Roman"/>
-            <w:color w:val="000000"/>
-            <w:kern w:val="0"/>
-            <w:sz w:val="22"/>
-            <w:szCs w:val="22"/>
-            <w:lang w:eastAsia="en-US" w:bidi="ar-SA"/>
-          </w:rPr>
-          <w:t>)</w:t>
-        </w:r>
-      </w:ins>
-      <w:ins w:id="349" w:author="Yasset Perez-Riverol" w:date="2015-10-05T13:34:00Z">
-        <w:r>
-          <w:rPr>
-            <w:rFonts w:ascii="Times New Roman" w:hAnsi="Times New Roman" w:cs="Times New Roman"/>
-            <w:color w:val="000000"/>
-            <w:kern w:val="0"/>
-            <w:sz w:val="22"/>
-            <w:szCs w:val="22"/>
-            <w:lang w:eastAsia="en-US" w:bidi="ar-SA"/>
-          </w:rPr>
-          <w:t xml:space="preserve"> c</w:t>
-        </w:r>
-      </w:ins>
-      <w:ins w:id="350" w:author="Yasset Perez-Riverol" w:date="2015-10-05T13:31:00Z">
-        <w:r>
-          <w:rPr>
-            <w:rFonts w:ascii="Times New Roman" w:hAnsi="Times New Roman" w:cs="Times New Roman"/>
-            <w:color w:val="000000"/>
-            <w:kern w:val="0"/>
-            <w:sz w:val="22"/>
-            <w:szCs w:val="22"/>
-            <w:lang w:eastAsia="en-US" w:bidi="ar-SA"/>
-          </w:rPr>
-          <w:t xml:space="preserve">omments </w:t>
-        </w:r>
-      </w:ins>
-      <w:ins w:id="351" w:author="Yasset Perez-Riverol" w:date="2015-10-05T13:35:00Z">
-        <w:r>
-          <w:rPr>
-            <w:rFonts w:ascii="Times New Roman" w:hAnsi="Times New Roman" w:cs="Times New Roman"/>
-            <w:color w:val="000000"/>
-            <w:kern w:val="0"/>
-            <w:sz w:val="22"/>
-            <w:szCs w:val="22"/>
-            <w:lang w:eastAsia="en-US" w:bidi="ar-SA"/>
-          </w:rPr>
-          <w:t xml:space="preserve">that </w:t>
-        </w:r>
-      </w:ins>
-      <w:ins w:id="352" w:author="Yasset Perez-Riverol" w:date="2015-10-05T13:31:00Z">
-        <w:r>
-          <w:rPr>
-            <w:rFonts w:ascii="Times New Roman" w:hAnsi="Times New Roman" w:cs="Times New Roman"/>
-            <w:color w:val="000000"/>
-            <w:kern w:val="0"/>
-            <w:sz w:val="22"/>
-            <w:szCs w:val="22"/>
-            <w:lang w:eastAsia="en-US" w:bidi="ar-SA"/>
-          </w:rPr>
-          <w:t>allow</w:t>
-        </w:r>
-      </w:ins>
-      <w:ins w:id="353" w:author="Yasset Perez-Riverol" w:date="2015-10-05T13:35:00Z">
-        <w:r>
-          <w:rPr>
-            <w:rFonts w:ascii="Times New Roman" w:hAnsi="Times New Roman" w:cs="Times New Roman"/>
-            <w:color w:val="000000"/>
-            <w:kern w:val="0"/>
-            <w:sz w:val="22"/>
-            <w:szCs w:val="22"/>
-            <w:lang w:eastAsia="en-US" w:bidi="ar-SA"/>
-          </w:rPr>
-          <w:t>s</w:t>
-        </w:r>
-      </w:ins>
-      <w:ins w:id="354" w:author="Yasset Perez-Riverol" w:date="2015-10-05T13:31:00Z">
-        <w:r>
-          <w:rPr>
-            <w:rFonts w:ascii="Times New Roman" w:hAnsi="Times New Roman" w:cs="Times New Roman"/>
-            <w:color w:val="000000"/>
-            <w:kern w:val="0"/>
-            <w:sz w:val="22"/>
-            <w:szCs w:val="22"/>
-            <w:lang w:eastAsia="en-US" w:bidi="ar-SA"/>
-          </w:rPr>
-          <w:t xml:space="preserve"> anyone with access to the</w:t>
-        </w:r>
-        <w:r>
-          <w:rPr>
-            <w:rFonts w:ascii="Times New Roman" w:hAnsi="Times New Roman" w:cs="Times New Roman"/>
-            <w:color w:val="000000"/>
-            <w:kern w:val="0"/>
-            <w:sz w:val="22"/>
-            <w:szCs w:val="22"/>
-            <w:lang w:eastAsia="en-US" w:bidi="ar-SA"/>
-          </w:rPr>
-          <w:t xml:space="preserve"> repository to provide feedback </w:t>
-        </w:r>
-      </w:ins>
-      <w:ins w:id="355" w:author="Yasset Perez-Riverol" w:date="2015-10-05T13:35:00Z">
-        <w:r>
-          <w:rPr>
-            <w:rFonts w:ascii="Times New Roman" w:hAnsi="Times New Roman" w:cs="Times New Roman"/>
-            <w:color w:val="000000"/>
-            <w:kern w:val="0"/>
-            <w:sz w:val="22"/>
-            <w:szCs w:val="22"/>
-            <w:lang w:eastAsia="en-US" w:bidi="ar-SA"/>
-          </w:rPr>
-          <w:t>related</w:t>
-        </w:r>
-      </w:ins>
-      <w:ins w:id="356" w:author="Yasset Perez-Riverol" w:date="2015-10-05T13:31:00Z">
-        <w:r>
-          <w:rPr>
-            <w:rFonts w:ascii="Times New Roman" w:hAnsi="Times New Roman" w:cs="Times New Roman"/>
-            <w:color w:val="000000"/>
-            <w:kern w:val="0"/>
-            <w:sz w:val="22"/>
-            <w:szCs w:val="22"/>
-            <w:lang w:eastAsia="en-US" w:bidi="ar-SA"/>
-          </w:rPr>
-          <w:t xml:space="preserve"> with the issue. </w:t>
-        </w:r>
-      </w:ins>
-      <w:bookmarkStart w:id="357" w:name="_GoBack"/>
-      <w:bookmarkEnd w:id="357"/>
-      <w:del w:id="358" w:author="Yasset Perez-Riverol" w:date="2015-10-05T11:35:00Z">
+      <w:ins w:id="368" w:author="Yasset Perez-Riverol" w:date="2015-10-05T13:49:00Z">
+        <w:r>
+          <w:rPr>
+            <w:rFonts w:ascii="Times New Roman" w:hAnsi="Times New Roman" w:cs="Times New Roman"/>
+            <w:color w:val="000000"/>
+            <w:kern w:val="0"/>
+            <w:sz w:val="22"/>
+            <w:szCs w:val="22"/>
+            <w:lang w:eastAsia="en-US" w:bidi="ar-SA"/>
+          </w:rPr>
+          <w:t xml:space="preserve">the </w:t>
+        </w:r>
+      </w:ins>
+      <w:ins w:id="369" w:author="Yasset Perez-Riverol" w:date="2015-10-05T13:48:00Z">
+        <w:r>
+          <w:rPr>
+            <w:rFonts w:ascii="Times New Roman" w:hAnsi="Times New Roman" w:cs="Times New Roman"/>
+            <w:color w:val="000000"/>
+            <w:kern w:val="0"/>
+            <w:sz w:val="22"/>
+            <w:szCs w:val="22"/>
+            <w:lang w:eastAsia="en-US" w:bidi="ar-SA"/>
+          </w:rPr>
+          <w:t xml:space="preserve">story of the repository/project where new users can learn the reasons </w:t>
+        </w:r>
+      </w:ins>
+      <w:ins w:id="370" w:author="Yasset Perez-Riverol" w:date="2015-10-05T13:49:00Z">
+        <w:r>
+          <w:rPr>
+            <w:rFonts w:ascii="Times New Roman" w:hAnsi="Times New Roman" w:cs="Times New Roman"/>
+            <w:color w:val="000000"/>
+            <w:kern w:val="0"/>
+            <w:sz w:val="22"/>
+            <w:szCs w:val="22"/>
+            <w:lang w:eastAsia="en-US" w:bidi="ar-SA"/>
+          </w:rPr>
+          <w:t>behind</w:t>
+        </w:r>
+      </w:ins>
+      <w:ins w:id="371" w:author="Yasset Perez-Riverol" w:date="2015-10-05T13:48:00Z">
+        <w:r>
+          <w:rPr>
+            <w:rFonts w:ascii="Times New Roman" w:hAnsi="Times New Roman" w:cs="Times New Roman"/>
+            <w:color w:val="000000"/>
+            <w:kern w:val="0"/>
+            <w:sz w:val="22"/>
+            <w:szCs w:val="22"/>
+            <w:lang w:eastAsia="en-US" w:bidi="ar-SA"/>
+          </w:rPr>
+          <w:t xml:space="preserve"> decisions and </w:t>
+        </w:r>
+      </w:ins>
+      <w:ins w:id="372" w:author="Yasset Perez-Riverol" w:date="2015-10-05T13:49:00Z">
+        <w:r>
+          <w:rPr>
+            <w:rFonts w:ascii="Times New Roman" w:hAnsi="Times New Roman" w:cs="Times New Roman"/>
+            <w:color w:val="000000"/>
+            <w:kern w:val="0"/>
+            <w:sz w:val="22"/>
+            <w:szCs w:val="22"/>
+            <w:lang w:eastAsia="en-US" w:bidi="ar-SA"/>
+          </w:rPr>
+          <w:t xml:space="preserve">contributors can discuss the progress of the project. </w:t>
+        </w:r>
+      </w:ins>
+      <w:del w:id="373" w:author="Yasset Perez-Riverol" w:date="2015-10-05T11:35:00Z">
         <w:r>
           <w:rPr>
             <w:rFonts w:ascii="Times New Roman" w:hAnsi="Times New Roman" w:cs="Times New Roman"/>
@@ -8150,7 +8365,7 @@
           <w:tab/>
         </w:r>
       </w:del>
-      <w:del w:id="359" w:author="Yasset Perez-Riverol" w:date="2015-10-05T11:32:00Z">
+      <w:del w:id="374" w:author="Yasset Perez-Riverol" w:date="2015-10-05T11:32:00Z">
         <w:r>
           <w:rPr>
             <w:rFonts w:ascii="Times New Roman" w:hAnsi="Times New Roman" w:cs="Times New Roman"/>
@@ -8185,7 +8400,7 @@
           <w:highlight w:val="yellow"/>
           <w:lang w:eastAsia="en-US" w:bidi="ar-SA"/>
         </w:rPr>
-        <w:pPrChange w:id="360" w:author="Yasset Perez-Riverol" w:date="2015-10-05T11:32:00Z">
+        <w:pPrChange w:id="375" w:author="Yasset Perez-Riverol" w:date="2015-10-05T13:49:00Z">
           <w:pPr>
             <w:widowControl/>
             <w:tabs>
@@ -8199,7 +8414,7 @@
           </w:pPr>
         </w:pPrChange>
       </w:pPr>
-      <w:del w:id="361" w:author="Yasset Perez-Riverol" w:date="2015-10-05T10:30:00Z">
+      <w:del w:id="376" w:author="Yasset Perez-Riverol" w:date="2015-10-05T10:30:00Z">
         <w:r>
           <w:rPr>
             <w:rFonts w:ascii="Times New Roman" w:hAnsi="Times New Roman" w:cs="Times New Roman"/>
@@ -8227,7 +8442,7 @@
         <w:jc w:val="both"/>
         <w:divId w:val="1224101753"/>
         <w:rPr>
-          <w:ins w:id="362" w:author="Yasset Perez-Riverol" w:date="2015-10-05T11:32:00Z"/>
+          <w:ins w:id="377" w:author="Yasset Perez-Riverol" w:date="2015-10-05T11:32:00Z"/>
           <w:rFonts w:ascii="Times New Roman" w:hAnsi="Times New Roman" w:cs="Times New Roman"/>
           <w:color w:val="000000"/>
           <w:kern w:val="0"/>
@@ -8250,45 +8465,90 @@
         <w:jc w:val="both"/>
         <w:divId w:val="1224101753"/>
         <w:rPr>
-          <w:rFonts w:ascii="Times New Roman" w:hAnsi="Times New Roman" w:cs="Times New Roman"/>
-          <w:color w:val="auto"/>
-          <w:kern w:val="0"/>
-          <w:sz w:val="22"/>
-          <w:szCs w:val="22"/>
-          <w:lang w:eastAsia="en-US" w:bidi="ar-SA"/>
-        </w:rPr>
+          <w:ins w:id="378" w:author="Yasset Perez-Riverol" w:date="2015-10-05T14:27:00Z"/>
+          <w:rFonts w:ascii="Times New Roman" w:hAnsi="Times New Roman" w:cs="Times New Roman"/>
+          <w:b/>
+          <w:color w:val="000000"/>
+          <w:kern w:val="0"/>
+          <w:sz w:val="22"/>
+          <w:szCs w:val="22"/>
+          <w:lang w:eastAsia="en-US" w:bidi="ar-SA"/>
+          <w:rPrChange w:id="379" w:author="Yasset Perez-Riverol" w:date="2015-10-05T14:27:00Z">
+            <w:rPr>
+              <w:ins w:id="380" w:author="Yasset Perez-Riverol" w:date="2015-10-05T14:27:00Z"/>
+              <w:rFonts w:ascii="Times New Roman" w:hAnsi="Times New Roman" w:cs="Times New Roman"/>
+              <w:color w:val="000000"/>
+              <w:kern w:val="0"/>
+              <w:sz w:val="22"/>
+              <w:szCs w:val="22"/>
+              <w:lang w:eastAsia="en-US" w:bidi="ar-SA"/>
+            </w:rPr>
+          </w:rPrChange>
+        </w:rPr>
+        <w:pPrChange w:id="381" w:author="Yasset Perez-Riverol" w:date="2015-10-05T14:27:00Z">
+          <w:pPr>
+            <w:widowControl/>
+            <w:tabs>
+              <w:tab w:val="clear" w:pos="1251"/>
+            </w:tabs>
+            <w:suppressAutoHyphens w:val="0"/>
+            <w:autoSpaceDE/>
+            <w:spacing w:after="60" w:line="360" w:lineRule="auto"/>
+            <w:jc w:val="both"/>
+            <w:divId w:val="1224101753"/>
+          </w:pPr>
+        </w:pPrChange>
       </w:pPr>
-      <w:ins w:id="363" w:author="Yasset Perez-Riverol" w:date="2015-10-05T11:32:00Z">
-        <w:r>
-          <w:rPr>
-            <w:rFonts w:ascii="Times New Roman" w:hAnsi="Times New Roman" w:cs="Times New Roman"/>
-            <w:color w:val="000000"/>
-            <w:kern w:val="0"/>
-            <w:sz w:val="22"/>
-            <w:szCs w:val="22"/>
-            <w:highlight w:val="yellow"/>
-            <w:lang w:eastAsia="en-US" w:bidi="ar-SA"/>
+      <w:ins w:id="382" w:author="Yasset Perez-Riverol" w:date="2015-10-05T11:32:00Z">
+        <w:r>
+          <w:rPr>
+            <w:rFonts w:ascii="Times New Roman" w:hAnsi="Times New Roman" w:cs="Times New Roman"/>
+            <w:b/>
+            <w:color w:val="000000"/>
+            <w:kern w:val="0"/>
+            <w:sz w:val="22"/>
+            <w:szCs w:val="22"/>
+            <w:lang w:eastAsia="en-US" w:bidi="ar-SA"/>
+            <w:rPrChange w:id="383" w:author="Yasset Perez-Riverol" w:date="2015-10-05T14:27:00Z">
+              <w:rPr>
+                <w:rFonts w:ascii="Times New Roman" w:hAnsi="Times New Roman" w:cs="Times New Roman"/>
+                <w:color w:val="000000"/>
+                <w:kern w:val="0"/>
+                <w:sz w:val="22"/>
+                <w:szCs w:val="22"/>
+                <w:highlight w:val="yellow"/>
+                <w:lang w:eastAsia="en-US" w:bidi="ar-SA"/>
+              </w:rPr>
+            </w:rPrChange>
           </w:rPr>
           <w:t xml:space="preserve">Rule 4: </w:t>
         </w:r>
       </w:ins>
-      <w:moveToRangeStart w:id="364" w:author="Yasset Perez-Riverol" w:date="2015-10-05T11:32:00Z" w:name="move305664071"/>
-      <w:moveTo w:id="365" w:author="Yasset Perez-Riverol" w:date="2015-10-05T11:32:00Z">
-        <w:r>
-          <w:rPr>
-            <w:rFonts w:ascii="Times New Roman" w:hAnsi="Times New Roman" w:cs="Times New Roman"/>
-            <w:color w:val="000000"/>
-            <w:kern w:val="0"/>
-            <w:sz w:val="22"/>
-            <w:szCs w:val="22"/>
-            <w:highlight w:val="yellow"/>
-            <w:lang w:eastAsia="en-US" w:bidi="ar-SA"/>
-          </w:rPr>
-          <w:t>Continuous integration</w:t>
-        </w:r>
-      </w:moveTo>
+      <w:ins w:id="384" w:author="Yasset Perez-Riverol" w:date="2015-10-05T14:27:00Z">
+        <w:r>
+          <w:rPr>
+            <w:rFonts w:ascii="Times New Roman" w:hAnsi="Times New Roman" w:cs="Times New Roman"/>
+            <w:b/>
+            <w:color w:val="000000"/>
+            <w:kern w:val="0"/>
+            <w:sz w:val="22"/>
+            <w:szCs w:val="22"/>
+            <w:lang w:eastAsia="en-US" w:bidi="ar-SA"/>
+            <w:rPrChange w:id="385" w:author="Yasset Perez-Riverol" w:date="2015-10-05T14:27:00Z">
+              <w:rPr>
+                <w:rFonts w:ascii="Times New Roman" w:hAnsi="Times New Roman" w:cs="Times New Roman"/>
+                <w:color w:val="000000"/>
+                <w:kern w:val="0"/>
+                <w:sz w:val="22"/>
+                <w:szCs w:val="22"/>
+                <w:lang w:eastAsia="en-US" w:bidi="ar-SA"/>
+              </w:rPr>
+            </w:rPrChange>
+          </w:rPr>
+          <w:t xml:space="preserve">Always ready to use: Tests, Deployments and Continuous integration </w:t>
+        </w:r>
+      </w:ins>
     </w:p>
-    <w:moveToRangeEnd w:id="364"/>
     <w:p>
       <w:pPr>
         <w:widowControl/>
@@ -8301,6 +8561,7 @@
         <w:jc w:val="both"/>
         <w:divId w:val="1224101753"/>
         <w:rPr>
+          <w:del w:id="386" w:author="Yasset Perez-Riverol" w:date="2015-10-05T14:27:00Z"/>
           <w:rFonts w:ascii="Times New Roman" w:hAnsi="Times New Roman" w:cs="Times New Roman"/>
           <w:color w:val="auto"/>
           <w:kern w:val="0"/>
@@ -8309,20 +8570,855 @@
           <w:lang w:eastAsia="en-US" w:bidi="ar-SA"/>
         </w:rPr>
       </w:pPr>
-      <w:r>
-        <w:rPr>
-          <w:rFonts w:ascii="Times New Roman" w:hAnsi="Times New Roman" w:cs="Times New Roman"/>
-          <w:color w:val="000000"/>
-          <w:kern w:val="0"/>
-          <w:sz w:val="22"/>
-          <w:szCs w:val="22"/>
-          <w:highlight w:val="yellow"/>
-          <w:lang w:eastAsia="en-US" w:bidi="ar-SA"/>
-        </w:rPr>
-        <w:tab/>
-      </w:r>
-      <w:moveFromRangeStart w:id="366" w:author="Yasset Perez-Riverol" w:date="2015-10-05T11:32:00Z" w:name="move305664071"/>
-      <w:moveFrom w:id="367" w:author="Yasset Perez-Riverol" w:date="2015-10-05T11:32:00Z">
+      <w:moveToRangeStart w:id="387" w:author="Yasset Perez-Riverol" w:date="2015-10-05T11:32:00Z" w:name="move305664071"/>
+      <w:moveTo w:id="388" w:author="Yasset Perez-Riverol" w:date="2015-10-05T11:32:00Z">
+        <w:del w:id="389" w:author="Yasset Perez-Riverol" w:date="2015-10-05T14:27:00Z">
+          <w:r>
+            <w:rPr>
+              <w:rFonts w:ascii="Times New Roman" w:hAnsi="Times New Roman" w:cs="Times New Roman"/>
+              <w:color w:val="000000"/>
+              <w:kern w:val="0"/>
+              <w:sz w:val="22"/>
+              <w:szCs w:val="22"/>
+              <w:highlight w:val="yellow"/>
+              <w:lang w:eastAsia="en-US" w:bidi="ar-SA"/>
+            </w:rPr>
+            <w:delText>Continuous integration</w:delText>
+          </w:r>
+        </w:del>
+      </w:moveTo>
+    </w:p>
+    <w:moveToRangeEnd w:id="387"/>
+    <w:p>
+      <w:pPr>
+        <w:widowControl/>
+        <w:tabs>
+          <w:tab w:val="clear" w:pos="1251"/>
+        </w:tabs>
+        <w:suppressAutoHyphens w:val="0"/>
+        <w:autoSpaceDE/>
+        <w:spacing w:after="60" w:line="360" w:lineRule="auto"/>
+        <w:jc w:val="both"/>
+        <w:divId w:val="1224101753"/>
+        <w:rPr>
+          <w:rFonts w:ascii="Times New Roman" w:hAnsi="Times New Roman" w:cs="Times New Roman"/>
+          <w:color w:val="auto"/>
+          <w:kern w:val="0"/>
+          <w:sz w:val="22"/>
+          <w:szCs w:val="22"/>
+          <w:lang w:eastAsia="en-US" w:bidi="ar-SA"/>
+        </w:rPr>
+        <w:pPrChange w:id="390" w:author="Yasset Perez-Riverol" w:date="2015-10-05T14:27:00Z">
+          <w:pPr>
+            <w:widowControl/>
+            <w:tabs>
+              <w:tab w:val="clear" w:pos="1251"/>
+            </w:tabs>
+            <w:suppressAutoHyphens w:val="0"/>
+            <w:autoSpaceDE/>
+            <w:spacing w:after="60" w:line="360" w:lineRule="auto"/>
+            <w:jc w:val="both"/>
+            <w:divId w:val="1224101753"/>
+          </w:pPr>
+        </w:pPrChange>
+      </w:pPr>
+      <w:ins w:id="391" w:author="Yasset Perez-Riverol" w:date="2015-10-05T14:25:00Z">
+        <w:r>
+          <w:rPr>
+            <w:rFonts w:ascii="Times New Roman" w:hAnsi="Times New Roman" w:cs="Times New Roman"/>
+            <w:color w:val="000000"/>
+            <w:kern w:val="0"/>
+            <w:sz w:val="22"/>
+            <w:szCs w:val="22"/>
+            <w:lang w:eastAsia="en-US" w:bidi="ar-SA"/>
+          </w:rPr>
+          <w:t>The first rule of software development</w:t>
+        </w:r>
+        <w:r>
+          <w:rPr>
+            <w:rFonts w:ascii="Times New Roman" w:hAnsi="Times New Roman" w:cs="Times New Roman"/>
+            <w:color w:val="000000"/>
+            <w:kern w:val="0"/>
+            <w:sz w:val="22"/>
+            <w:szCs w:val="22"/>
+            <w:lang w:eastAsia="en-US" w:bidi="ar-SA"/>
+          </w:rPr>
+          <w:t>, e</w:t>
+        </w:r>
+        <w:r>
+          <w:rPr>
+            <w:rFonts w:ascii="Times New Roman" w:hAnsi="Times New Roman" w:cs="Times New Roman"/>
+            <w:color w:val="000000"/>
+            <w:kern w:val="0"/>
+            <w:sz w:val="22"/>
+            <w:szCs w:val="22"/>
+            <w:lang w:eastAsia="en-US" w:bidi="ar-SA"/>
+          </w:rPr>
+          <w:t>special</w:t>
+        </w:r>
+        <w:r>
+          <w:rPr>
+            <w:rFonts w:ascii="Times New Roman" w:hAnsi="Times New Roman" w:cs="Times New Roman"/>
+            <w:color w:val="000000"/>
+            <w:kern w:val="0"/>
+            <w:sz w:val="22"/>
+            <w:szCs w:val="22"/>
+            <w:lang w:eastAsia="en-US" w:bidi="ar-SA"/>
+          </w:rPr>
+          <w:t>ly</w:t>
+        </w:r>
+        <w:r>
+          <w:rPr>
+            <w:rFonts w:ascii="Times New Roman" w:hAnsi="Times New Roman" w:cs="Times New Roman"/>
+            <w:color w:val="000000"/>
+            <w:kern w:val="0"/>
+            <w:sz w:val="22"/>
+            <w:szCs w:val="22"/>
+            <w:lang w:eastAsia="en-US" w:bidi="ar-SA"/>
+          </w:rPr>
+          <w:t xml:space="preserve"> in agile software development, is that the code needs to be ready as soon as </w:t>
+        </w:r>
+        <w:r>
+          <w:rPr>
+            <w:rFonts w:ascii="Times New Roman" w:hAnsi="Times New Roman" w:cs="Times New Roman"/>
+            <w:color w:val="000000"/>
+            <w:kern w:val="0"/>
+            <w:sz w:val="22"/>
+            <w:szCs w:val="22"/>
+            <w:lang w:eastAsia="en-US" w:bidi="ar-SA"/>
+          </w:rPr>
+          <w:t>possible</w:t>
+        </w:r>
+      </w:ins>
+      <w:ins w:id="392" w:author="Yasset Perez-Riverol" w:date="2015-10-05T14:27:00Z">
+        <w:r>
+          <w:rPr>
+            <w:rFonts w:ascii="Times New Roman" w:hAnsi="Times New Roman" w:cs="Times New Roman"/>
+            <w:color w:val="000000"/>
+            <w:kern w:val="0"/>
+            <w:sz w:val="22"/>
+            <w:szCs w:val="22"/>
+            <w:lang w:eastAsia="en-US" w:bidi="ar-SA"/>
+          </w:rPr>
+          <w:t xml:space="preserve"> </w:t>
+        </w:r>
+      </w:ins>
+      <w:ins w:id="393" w:author="Yasset Perez-Riverol" w:date="2015-10-05T14:25:00Z">
+        <w:r>
+          <w:rPr>
+            <w:rFonts w:ascii="Times New Roman" w:hAnsi="Times New Roman" w:cs="Times New Roman"/>
+            <w:color w:val="000000"/>
+            <w:kern w:val="0"/>
+            <w:sz w:val="22"/>
+            <w:szCs w:val="22"/>
+            <w:lang w:eastAsia="en-US" w:bidi="ar-SA"/>
+          </w:rPr>
+          <w:t>[PMID: 25071829</w:t>
+        </w:r>
+        <w:r>
+          <w:rPr>
+            <w:rFonts w:ascii="Times New Roman" w:hAnsi="Times New Roman" w:cs="Times New Roman"/>
+            <w:color w:val="000000"/>
+            <w:kern w:val="0"/>
+            <w:sz w:val="22"/>
+            <w:szCs w:val="22"/>
+            <w:lang w:eastAsia="en-US" w:bidi="ar-SA"/>
+          </w:rPr>
+          <w:t xml:space="preserve">, </w:t>
+        </w:r>
+      </w:ins>
+      <w:ins w:id="394" w:author="Yasset Perez-Riverol" w:date="2015-10-05T14:27:00Z">
+        <w:r>
+          <w:rPr>
+            <w:rFonts w:ascii="Times New Roman" w:hAnsi="Times New Roman" w:cs="Times New Roman"/>
+            <w:color w:val="000000"/>
+            <w:kern w:val="0"/>
+            <w:sz w:val="22"/>
+            <w:szCs w:val="22"/>
+            <w:lang w:eastAsia="en-US" w:bidi="ar-SA"/>
+          </w:rPr>
+          <w:fldChar w:fldCharType="begin"/>
+        </w:r>
+        <w:r>
+          <w:rPr>
+            <w:rFonts w:ascii="Times New Roman" w:hAnsi="Times New Roman" w:cs="Times New Roman"/>
+            <w:color w:val="000000"/>
+            <w:kern w:val="0"/>
+            <w:sz w:val="22"/>
+            <w:szCs w:val="22"/>
+            <w:lang w:eastAsia="en-US" w:bidi="ar-SA"/>
+          </w:rPr>
+          <w:instrText xml:space="preserve"> HYPERLINK "</w:instrText>
+        </w:r>
+      </w:ins>
+      <w:ins w:id="395" w:author="Yasset Perez-Riverol" w:date="2015-10-05T14:26:00Z">
+        <w:r>
+          <w:rPr>
+            <w:rFonts w:ascii="Times New Roman" w:hAnsi="Times New Roman" w:cs="Times New Roman"/>
+            <w:color w:val="000000"/>
+            <w:kern w:val="0"/>
+            <w:sz w:val="22"/>
+            <w:szCs w:val="22"/>
+            <w:lang w:eastAsia="en-US" w:bidi="ar-SA"/>
+          </w:rPr>
+          <w:instrText>http://arxiv.org/abs/1311.7011</w:instrText>
+        </w:r>
+      </w:ins>
+      <w:ins w:id="396" w:author="Yasset Perez-Riverol" w:date="2015-10-05T14:27:00Z">
+        <w:r>
+          <w:rPr>
+            <w:rFonts w:ascii="Times New Roman" w:hAnsi="Times New Roman" w:cs="Times New Roman"/>
+            <w:color w:val="000000"/>
+            <w:kern w:val="0"/>
+            <w:sz w:val="22"/>
+            <w:szCs w:val="22"/>
+            <w:lang w:eastAsia="en-US" w:bidi="ar-SA"/>
+          </w:rPr>
+          <w:instrText xml:space="preserve">" </w:instrText>
+        </w:r>
+        <w:r>
+          <w:rPr>
+            <w:rFonts w:ascii="Times New Roman" w:hAnsi="Times New Roman" w:cs="Times New Roman"/>
+            <w:color w:val="000000"/>
+            <w:kern w:val="0"/>
+            <w:sz w:val="22"/>
+            <w:szCs w:val="22"/>
+            <w:lang w:eastAsia="en-US" w:bidi="ar-SA"/>
+          </w:rPr>
+          <w:fldChar w:fldCharType="separate"/>
+        </w:r>
+      </w:ins>
+      <w:ins w:id="397" w:author="Yasset Perez-Riverol" w:date="2015-10-05T14:26:00Z">
+        <w:r>
+          <w:rPr>
+            <w:rStyle w:val="Hyperlink"/>
+            <w:rFonts w:ascii="Times New Roman" w:hAnsi="Times New Roman"/>
+            <w:kern w:val="0"/>
+            <w:sz w:val="22"/>
+            <w:szCs w:val="22"/>
+            <w:lang w:eastAsia="en-US" w:bidi="ar-SA"/>
+          </w:rPr>
+          <w:t>http://arxiv.org/abs/1311.7011</w:t>
+        </w:r>
+      </w:ins>
+      <w:ins w:id="398" w:author="Yasset Perez-Riverol" w:date="2015-10-05T14:27:00Z">
+        <w:r>
+          <w:rPr>
+            <w:rFonts w:ascii="Times New Roman" w:hAnsi="Times New Roman" w:cs="Times New Roman"/>
+            <w:color w:val="000000"/>
+            <w:kern w:val="0"/>
+            <w:sz w:val="22"/>
+            <w:szCs w:val="22"/>
+            <w:lang w:eastAsia="en-US" w:bidi="ar-SA"/>
+          </w:rPr>
+          <w:fldChar w:fldCharType="end"/>
+        </w:r>
+      </w:ins>
+      <w:ins w:id="399" w:author="Yasset Perez-Riverol" w:date="2015-10-05T14:25:00Z">
+        <w:r>
+          <w:rPr>
+            <w:rFonts w:ascii="Times New Roman" w:hAnsi="Times New Roman" w:cs="Times New Roman"/>
+            <w:color w:val="000000"/>
+            <w:kern w:val="0"/>
+            <w:sz w:val="22"/>
+            <w:szCs w:val="22"/>
+            <w:lang w:eastAsia="en-US" w:bidi="ar-SA"/>
+          </w:rPr>
+          <w:t xml:space="preserve">]; </w:t>
+        </w:r>
+        <w:r>
+          <w:rPr>
+            <w:rFonts w:ascii="Times New Roman" w:hAnsi="Times New Roman" w:cs="Times New Roman"/>
+            <w:color w:val="000000"/>
+            <w:kern w:val="0"/>
+            <w:sz w:val="22"/>
+            <w:szCs w:val="22"/>
+            <w:lang w:eastAsia="en-US" w:bidi="ar-SA"/>
+          </w:rPr>
+          <w:t>including main functionalities free of bugs, well-documented and tested.</w:t>
+        </w:r>
+      </w:ins>
+      <w:ins w:id="400" w:author="Yasset Perez-Riverol" w:date="2015-10-05T14:27:00Z">
+        <w:r>
+          <w:rPr>
+            <w:rFonts w:ascii="Times New Roman" w:hAnsi="Times New Roman" w:cs="Times New Roman"/>
+            <w:color w:val="000000"/>
+            <w:kern w:val="0"/>
+            <w:sz w:val="22"/>
+            <w:szCs w:val="22"/>
+            <w:lang w:eastAsia="en-US" w:bidi="ar-SA"/>
+          </w:rPr>
+          <w:t xml:space="preserve"> </w:t>
+        </w:r>
+      </w:ins>
+      <w:ins w:id="401" w:author="Yasset Perez-Riverol" w:date="2015-10-05T14:35:00Z">
+        <w:r>
+          <w:rPr>
+            <w:rFonts w:ascii="Times New Roman" w:hAnsi="Times New Roman" w:cs="Times New Roman"/>
+            <w:color w:val="000000"/>
+            <w:kern w:val="0"/>
+            <w:sz w:val="22"/>
+            <w:szCs w:val="22"/>
+            <w:lang w:eastAsia="en-US" w:bidi="ar-SA"/>
+          </w:rPr>
+          <w:t xml:space="preserve">In 2005, Martin Fowler defined the basic </w:t>
+        </w:r>
+      </w:ins>
+      <w:ins w:id="402" w:author="Yasset Perez-Riverol" w:date="2015-10-05T14:36:00Z">
+        <w:r>
+          <w:rPr>
+            <w:rFonts w:ascii="Times New Roman" w:hAnsi="Times New Roman" w:cs="Times New Roman"/>
+            <w:color w:val="000000"/>
+            <w:kern w:val="0"/>
+            <w:sz w:val="22"/>
+            <w:szCs w:val="22"/>
+            <w:lang w:eastAsia="en-US" w:bidi="ar-SA"/>
+          </w:rPr>
+          <w:t>principals for continue</w:t>
+        </w:r>
+      </w:ins>
+      <w:ins w:id="403" w:author="Yasset Perez-Riverol" w:date="2015-10-05T14:35:00Z">
+        <w:r>
+          <w:rPr>
+            <w:rFonts w:ascii="Times New Roman" w:hAnsi="Times New Roman" w:cs="Times New Roman"/>
+            <w:color w:val="000000"/>
+            <w:kern w:val="0"/>
+            <w:sz w:val="22"/>
+            <w:szCs w:val="22"/>
+            <w:lang w:eastAsia="en-US" w:bidi="ar-SA"/>
+          </w:rPr>
+          <w:t xml:space="preserve"> integration </w:t>
+        </w:r>
+      </w:ins>
+      <w:ins w:id="404" w:author="Yasset Perez-Riverol" w:date="2015-10-05T14:36:00Z">
+        <w:r>
+          <w:rPr>
+            <w:rFonts w:ascii="Times New Roman" w:hAnsi="Times New Roman" w:cs="Times New Roman"/>
+            <w:color w:val="000000"/>
+            <w:kern w:val="0"/>
+            <w:sz w:val="22"/>
+            <w:szCs w:val="22"/>
+            <w:lang w:eastAsia="en-US" w:bidi="ar-SA"/>
+          </w:rPr>
+          <w:t>in software development</w:t>
+        </w:r>
+      </w:ins>
+      <w:ins w:id="405" w:author="Yasset Perez-Riverol" w:date="2015-10-05T14:35:00Z">
+        <w:r>
+          <w:rPr>
+            <w:rFonts w:ascii="Times New Roman" w:hAnsi="Times New Roman" w:cs="Times New Roman"/>
+            <w:color w:val="000000"/>
+            <w:kern w:val="0"/>
+            <w:sz w:val="22"/>
+            <w:szCs w:val="22"/>
+            <w:lang w:eastAsia="en-US" w:bidi="ar-SA"/>
+          </w:rPr>
+          <w:t xml:space="preserve"> </w:t>
+        </w:r>
+      </w:ins>
+      <w:ins w:id="406" w:author="Yasset Perez-Riverol" w:date="2015-10-05T14:30:00Z">
+        <w:r>
+          <w:rPr>
+            <w:rFonts w:ascii="Times New Roman" w:hAnsi="Times New Roman" w:cs="Times New Roman"/>
+            <w:color w:val="000000"/>
+            <w:kern w:val="0"/>
+            <w:sz w:val="22"/>
+            <w:szCs w:val="22"/>
+            <w:lang w:eastAsia="en-US" w:bidi="ar-SA"/>
+          </w:rPr>
+          <w:t>(</w:t>
+        </w:r>
+      </w:ins>
+      <w:ins w:id="407" w:author="Yasset Perez-Riverol" w:date="2015-10-05T14:36:00Z">
+        <w:r>
+          <w:rPr>
+            <w:rFonts w:ascii="Times New Roman" w:hAnsi="Times New Roman" w:cs="Times New Roman"/>
+            <w:color w:val="000000"/>
+            <w:kern w:val="0"/>
+            <w:sz w:val="22"/>
+            <w:szCs w:val="22"/>
+            <w:lang w:eastAsia="en-US" w:bidi="ar-SA"/>
+          </w:rPr>
+          <w:t xml:space="preserve">Comment: </w:t>
+        </w:r>
+      </w:ins>
+      <w:ins w:id="408" w:author="Yasset Perez-Riverol" w:date="2015-10-05T14:30:00Z">
+        <w:r>
+          <w:rPr>
+            <w:rFonts w:ascii="Times New Roman" w:hAnsi="Times New Roman" w:cs="Times New Roman"/>
+            <w:color w:val="000000"/>
+            <w:kern w:val="0"/>
+            <w:sz w:val="22"/>
+            <w:szCs w:val="22"/>
+            <w:lang w:eastAsia="en-US" w:bidi="ar-SA"/>
+          </w:rPr>
+          <w:t xml:space="preserve">Fowler, Martin, and Matthew </w:t>
+        </w:r>
+        <w:proofErr w:type="spellStart"/>
+        <w:r>
+          <w:rPr>
+            <w:rFonts w:ascii="Times New Roman" w:hAnsi="Times New Roman" w:cs="Times New Roman"/>
+            <w:color w:val="000000"/>
+            <w:kern w:val="0"/>
+            <w:sz w:val="22"/>
+            <w:szCs w:val="22"/>
+            <w:lang w:eastAsia="en-US" w:bidi="ar-SA"/>
+          </w:rPr>
+          <w:t>Foemmel</w:t>
+        </w:r>
+        <w:proofErr w:type="spellEnd"/>
+        <w:r>
+          <w:rPr>
+            <w:rFonts w:ascii="Times New Roman" w:hAnsi="Times New Roman" w:cs="Times New Roman"/>
+            <w:color w:val="000000"/>
+            <w:kern w:val="0"/>
+            <w:sz w:val="22"/>
+            <w:szCs w:val="22"/>
+            <w:lang w:eastAsia="en-US" w:bidi="ar-SA"/>
+          </w:rPr>
+          <w:t xml:space="preserve">. "Continuous integration." </w:t>
+        </w:r>
+        <w:proofErr w:type="gramStart"/>
+        <w:r>
+          <w:rPr>
+            <w:rFonts w:ascii="Times New Roman" w:hAnsi="Times New Roman" w:cs="Times New Roman"/>
+            <w:color w:val="000000"/>
+            <w:kern w:val="0"/>
+            <w:sz w:val="22"/>
+            <w:szCs w:val="22"/>
+            <w:lang w:eastAsia="en-US" w:bidi="ar-SA"/>
+          </w:rPr>
+          <w:t>Thought-Works) http://www.</w:t>
+        </w:r>
+        <w:proofErr w:type="gramEnd"/>
+        <w:r>
+          <w:rPr>
+            <w:rFonts w:ascii="Times New Roman" w:hAnsi="Times New Roman" w:cs="Times New Roman"/>
+            <w:color w:val="000000"/>
+            <w:kern w:val="0"/>
+            <w:sz w:val="22"/>
+            <w:szCs w:val="22"/>
+            <w:lang w:eastAsia="en-US" w:bidi="ar-SA"/>
+          </w:rPr>
+          <w:t xml:space="preserve"> </w:t>
+        </w:r>
+        <w:proofErr w:type="spellStart"/>
+        <w:proofErr w:type="gramStart"/>
+        <w:r>
+          <w:rPr>
+            <w:rFonts w:ascii="Times New Roman" w:hAnsi="Times New Roman" w:cs="Times New Roman"/>
+            <w:color w:val="000000"/>
+            <w:kern w:val="0"/>
+            <w:sz w:val="22"/>
+            <w:szCs w:val="22"/>
+            <w:lang w:eastAsia="en-US" w:bidi="ar-SA"/>
+          </w:rPr>
+          <w:t>thoughtworks</w:t>
+        </w:r>
+        <w:proofErr w:type="spellEnd"/>
+        <w:proofErr w:type="gramEnd"/>
+        <w:r>
+          <w:rPr>
+            <w:rFonts w:ascii="Times New Roman" w:hAnsi="Times New Roman" w:cs="Times New Roman"/>
+            <w:color w:val="000000"/>
+            <w:kern w:val="0"/>
+            <w:sz w:val="22"/>
+            <w:szCs w:val="22"/>
+            <w:lang w:eastAsia="en-US" w:bidi="ar-SA"/>
+          </w:rPr>
+          <w:t xml:space="preserve">. </w:t>
+        </w:r>
+        <w:proofErr w:type="gramStart"/>
+        <w:r>
+          <w:rPr>
+            <w:rFonts w:ascii="Times New Roman" w:hAnsi="Times New Roman" w:cs="Times New Roman"/>
+            <w:color w:val="000000"/>
+            <w:kern w:val="0"/>
+            <w:sz w:val="22"/>
+            <w:szCs w:val="22"/>
+            <w:lang w:eastAsia="en-US" w:bidi="ar-SA"/>
+          </w:rPr>
+          <w:t>com</w:t>
+        </w:r>
+        <w:proofErr w:type="gramEnd"/>
+        <w:r>
+          <w:rPr>
+            <w:rFonts w:ascii="Times New Roman" w:hAnsi="Times New Roman" w:cs="Times New Roman"/>
+            <w:color w:val="000000"/>
+            <w:kern w:val="0"/>
+            <w:sz w:val="22"/>
+            <w:szCs w:val="22"/>
+            <w:lang w:eastAsia="en-US" w:bidi="ar-SA"/>
+          </w:rPr>
+          <w:t>/Con</w:t>
+        </w:r>
+        <w:r>
+          <w:rPr>
+            <w:rFonts w:ascii="Times New Roman" w:hAnsi="Times New Roman" w:cs="Times New Roman"/>
+            <w:color w:val="000000"/>
+            <w:kern w:val="0"/>
+            <w:sz w:val="22"/>
+            <w:szCs w:val="22"/>
+            <w:lang w:eastAsia="en-US" w:bidi="ar-SA"/>
+          </w:rPr>
+          <w:t xml:space="preserve">tinuous Integration. </w:t>
+        </w:r>
+        <w:proofErr w:type="spellStart"/>
+        <w:proofErr w:type="gramStart"/>
+        <w:r>
+          <w:rPr>
+            <w:rFonts w:ascii="Times New Roman" w:hAnsi="Times New Roman" w:cs="Times New Roman"/>
+            <w:color w:val="000000"/>
+            <w:kern w:val="0"/>
+            <w:sz w:val="22"/>
+            <w:szCs w:val="22"/>
+            <w:lang w:eastAsia="en-US" w:bidi="ar-SA"/>
+          </w:rPr>
+          <w:t>pdf</w:t>
+        </w:r>
+        <w:proofErr w:type="spellEnd"/>
+        <w:proofErr w:type="gramEnd"/>
+        <w:r>
+          <w:rPr>
+            <w:rFonts w:ascii="Times New Roman" w:hAnsi="Times New Roman" w:cs="Times New Roman"/>
+            <w:color w:val="000000"/>
+            <w:kern w:val="0"/>
+            <w:sz w:val="22"/>
+            <w:szCs w:val="22"/>
+            <w:lang w:eastAsia="en-US" w:bidi="ar-SA"/>
+          </w:rPr>
+          <w:t xml:space="preserve"> (2006))</w:t>
+        </w:r>
+      </w:ins>
+      <w:ins w:id="409" w:author="Yasset Perez-Riverol" w:date="2015-10-05T14:36:00Z">
+        <w:r>
+          <w:rPr>
+            <w:rFonts w:ascii="Times New Roman" w:hAnsi="Times New Roman" w:cs="Times New Roman"/>
+            <w:color w:val="000000"/>
+            <w:kern w:val="0"/>
+            <w:sz w:val="22"/>
+            <w:szCs w:val="22"/>
+            <w:lang w:eastAsia="en-US" w:bidi="ar-SA"/>
+          </w:rPr>
+          <w:t xml:space="preserve">. </w:t>
+        </w:r>
+      </w:ins>
+      <w:ins w:id="410" w:author="Yasset Perez-Riverol" w:date="2015-10-05T14:37:00Z">
+        <w:r>
+          <w:rPr>
+            <w:rFonts w:ascii="Times New Roman" w:hAnsi="Times New Roman" w:cs="Times New Roman"/>
+            <w:color w:val="000000"/>
+            <w:kern w:val="0"/>
+            <w:sz w:val="22"/>
+            <w:szCs w:val="22"/>
+            <w:lang w:eastAsia="en-US" w:bidi="ar-SA"/>
+          </w:rPr>
+          <w:t xml:space="preserve">These principles have become “THE” set of Continuous Integration best practices, and provide the framework </w:t>
+        </w:r>
+        <w:r>
+          <w:rPr>
+            <w:rFonts w:ascii="Times New Roman" w:hAnsi="Times New Roman" w:cs="Times New Roman"/>
+            <w:color w:val="000000"/>
+            <w:kern w:val="0"/>
+            <w:sz w:val="22"/>
+            <w:szCs w:val="22"/>
+            <w:lang w:eastAsia="en-US" w:bidi="ar-SA"/>
+          </w:rPr>
+          <w:t>about how to deploy software and in some way data</w:t>
+        </w:r>
+      </w:ins>
+      <w:ins w:id="411" w:author="Yasset Perez-Riverol" w:date="2015-10-05T14:38:00Z">
+        <w:r>
+          <w:rPr>
+            <w:rFonts w:ascii="Times New Roman" w:hAnsi="Times New Roman" w:cs="Times New Roman"/>
+            <w:color w:val="000000"/>
+            <w:kern w:val="0"/>
+            <w:sz w:val="22"/>
+            <w:szCs w:val="22"/>
+            <w:lang w:eastAsia="en-US" w:bidi="ar-SA"/>
+          </w:rPr>
+          <w:t xml:space="preserve">. </w:t>
+        </w:r>
+        <w:r>
+          <w:rPr>
+            <w:rFonts w:ascii="Times New Roman" w:hAnsi="Times New Roman" w:cs="Times New Roman"/>
+            <w:color w:val="000000"/>
+            <w:kern w:val="0"/>
+            <w:sz w:val="22"/>
+            <w:szCs w:val="22"/>
+            <w:lang w:eastAsia="en-US" w:bidi="ar-SA"/>
+          </w:rPr>
+          <w:t xml:space="preserve">Every repository, scripts, mathematical model, function should contains a </w:t>
+        </w:r>
+      </w:ins>
+      <w:ins w:id="412" w:author="Yasset Perez-Riverol" w:date="2015-10-05T14:39:00Z">
+        <w:r>
+          <w:rPr>
+            <w:rFonts w:ascii="Times New Roman" w:hAnsi="Times New Roman" w:cs="Times New Roman"/>
+            <w:color w:val="000000"/>
+            <w:kern w:val="0"/>
+            <w:sz w:val="22"/>
+            <w:szCs w:val="22"/>
+            <w:lang w:eastAsia="en-US" w:bidi="ar-SA"/>
+          </w:rPr>
+          <w:t>set of self-</w:t>
+        </w:r>
+      </w:ins>
+      <w:ins w:id="413" w:author="Yasset Perez-Riverol" w:date="2015-10-05T14:42:00Z">
+        <w:r>
+          <w:rPr>
+            <w:rFonts w:ascii="Times New Roman" w:hAnsi="Times New Roman" w:cs="Times New Roman"/>
+            <w:color w:val="000000"/>
+            <w:kern w:val="0"/>
+            <w:sz w:val="22"/>
+            <w:szCs w:val="22"/>
+            <w:lang w:eastAsia="en-US" w:bidi="ar-SA"/>
+          </w:rPr>
+          <w:t>automated</w:t>
+        </w:r>
+      </w:ins>
+      <w:ins w:id="414" w:author="Yasset Perez-Riverol" w:date="2015-10-05T14:39:00Z">
+        <w:r>
+          <w:rPr>
+            <w:rFonts w:ascii="Times New Roman" w:hAnsi="Times New Roman" w:cs="Times New Roman"/>
+            <w:color w:val="000000"/>
+            <w:kern w:val="0"/>
+            <w:sz w:val="22"/>
+            <w:szCs w:val="22"/>
+            <w:lang w:eastAsia="en-US" w:bidi="ar-SA"/>
+          </w:rPr>
+          <w:t xml:space="preserve"> tests; </w:t>
+        </w:r>
+      </w:ins>
+      <w:ins w:id="415" w:author="Yasset Perez-Riverol" w:date="2015-10-05T14:40:00Z">
+        <w:r>
+          <w:rPr>
+            <w:rFonts w:ascii="Times New Roman" w:hAnsi="Times New Roman" w:cs="Times New Roman"/>
+            <w:color w:val="000000"/>
+            <w:kern w:val="0"/>
+            <w:sz w:val="22"/>
+            <w:szCs w:val="22"/>
+            <w:lang w:eastAsia="en-US" w:bidi="ar-SA"/>
+          </w:rPr>
+          <w:t xml:space="preserve">a </w:t>
+        </w:r>
+      </w:ins>
+      <w:ins w:id="416" w:author="Yasset Perez-Riverol" w:date="2015-10-05T14:41:00Z">
+        <w:r>
+          <w:rPr>
+            <w:rFonts w:ascii="Times New Roman" w:hAnsi="Times New Roman" w:cs="Times New Roman"/>
+            <w:color w:val="000000"/>
+            <w:kern w:val="0"/>
+            <w:sz w:val="22"/>
+            <w:szCs w:val="22"/>
+            <w:lang w:eastAsia="en-US" w:bidi="ar-SA"/>
+          </w:rPr>
+          <w:t>source code my run</w:t>
+        </w:r>
+      </w:ins>
+      <w:ins w:id="417" w:author="Yasset Perez-Riverol" w:date="2015-10-05T14:40:00Z">
+        <w:r>
+          <w:rPr>
+            <w:rFonts w:ascii="Times New Roman" w:hAnsi="Times New Roman" w:cs="Times New Roman"/>
+            <w:color w:val="000000"/>
+            <w:kern w:val="0"/>
+            <w:sz w:val="22"/>
+            <w:szCs w:val="22"/>
+            <w:lang w:eastAsia="en-US" w:bidi="ar-SA"/>
+          </w:rPr>
+          <w:t>, but that doesn't mean it does the right thing</w:t>
+        </w:r>
+      </w:ins>
+      <w:ins w:id="418" w:author="Yasset Perez-Riverol" w:date="2015-10-05T14:41:00Z">
+        <w:r>
+          <w:rPr>
+            <w:rFonts w:ascii="Times New Roman" w:hAnsi="Times New Roman" w:cs="Times New Roman"/>
+            <w:color w:val="000000"/>
+            <w:kern w:val="0"/>
+            <w:sz w:val="22"/>
+            <w:szCs w:val="22"/>
+            <w:lang w:eastAsia="en-US" w:bidi="ar-SA"/>
+          </w:rPr>
+          <w:t>. The simple use of those self-</w:t>
+        </w:r>
+      </w:ins>
+      <w:ins w:id="419" w:author="Yasset Perez-Riverol" w:date="2015-10-05T14:42:00Z">
+        <w:r>
+          <w:rPr>
+            <w:rFonts w:ascii="Times New Roman" w:hAnsi="Times New Roman" w:cs="Times New Roman"/>
+            <w:color w:val="000000"/>
+            <w:kern w:val="0"/>
+            <w:sz w:val="22"/>
+            <w:szCs w:val="22"/>
+            <w:lang w:eastAsia="en-US" w:bidi="ar-SA"/>
+          </w:rPr>
+          <w:t>automated</w:t>
+        </w:r>
+      </w:ins>
+      <w:ins w:id="420" w:author="Yasset Perez-Riverol" w:date="2015-10-05T14:41:00Z">
+        <w:r>
+          <w:rPr>
+            <w:rFonts w:ascii="Times New Roman" w:hAnsi="Times New Roman" w:cs="Times New Roman"/>
+            <w:color w:val="000000"/>
+            <w:kern w:val="0"/>
+            <w:sz w:val="22"/>
+            <w:szCs w:val="22"/>
+            <w:lang w:eastAsia="en-US" w:bidi="ar-SA"/>
+          </w:rPr>
+          <w:t xml:space="preserve"> tests is to detect possible bugs introduced by new features, or changes in the code or </w:t>
+        </w:r>
+      </w:ins>
+      <w:ins w:id="421" w:author="Yasset Perez-Riverol" w:date="2015-10-05T14:42:00Z">
+        <w:r>
+          <w:rPr>
+            <w:rFonts w:ascii="Times New Roman" w:hAnsi="Times New Roman" w:cs="Times New Roman"/>
+            <w:color w:val="000000"/>
+            <w:kern w:val="0"/>
+            <w:sz w:val="22"/>
+            <w:szCs w:val="22"/>
+            <w:lang w:eastAsia="en-US" w:bidi="ar-SA"/>
+          </w:rPr>
+          <w:t>dependencies</w:t>
+        </w:r>
+      </w:ins>
+      <w:ins w:id="422" w:author="Yasset Perez-Riverol" w:date="2015-10-05T14:41:00Z">
+        <w:r>
+          <w:rPr>
+            <w:rFonts w:ascii="Times New Roman" w:hAnsi="Times New Roman" w:cs="Times New Roman"/>
+            <w:color w:val="000000"/>
+            <w:kern w:val="0"/>
+            <w:sz w:val="22"/>
+            <w:szCs w:val="22"/>
+            <w:lang w:eastAsia="en-US" w:bidi="ar-SA"/>
+          </w:rPr>
+          <w:t xml:space="preserve">, but also </w:t>
+        </w:r>
+      </w:ins>
+      <w:ins w:id="423" w:author="Yasset Perez-Riverol" w:date="2015-10-05T14:42:00Z">
+        <w:r>
+          <w:rPr>
+            <w:rFonts w:ascii="Times New Roman" w:hAnsi="Times New Roman" w:cs="Times New Roman"/>
+            <w:color w:val="000000"/>
+            <w:kern w:val="0"/>
+            <w:sz w:val="22"/>
+            <w:szCs w:val="22"/>
+            <w:lang w:eastAsia="en-US" w:bidi="ar-SA"/>
+          </w:rPr>
+          <w:t xml:space="preserve">detect wrong results or so </w:t>
+        </w:r>
+      </w:ins>
+      <w:ins w:id="424" w:author="Yasset Perez-Riverol" w:date="2015-10-05T14:43:00Z">
+        <w:r>
+          <w:rPr>
+            <w:rFonts w:ascii="Times New Roman" w:hAnsi="Times New Roman" w:cs="Times New Roman"/>
+            <w:color w:val="000000"/>
+            <w:kern w:val="0"/>
+            <w:sz w:val="22"/>
+            <w:szCs w:val="22"/>
+            <w:lang w:eastAsia="en-US" w:bidi="ar-SA"/>
+          </w:rPr>
+          <w:t>called</w:t>
+        </w:r>
+      </w:ins>
+      <w:ins w:id="425" w:author="Yasset Perez-Riverol" w:date="2015-10-05T14:42:00Z">
+        <w:r>
+          <w:rPr>
+            <w:rFonts w:ascii="Times New Roman" w:hAnsi="Times New Roman" w:cs="Times New Roman"/>
+            <w:color w:val="000000"/>
+            <w:kern w:val="0"/>
+            <w:sz w:val="22"/>
+            <w:szCs w:val="22"/>
+            <w:lang w:eastAsia="en-US" w:bidi="ar-SA"/>
+          </w:rPr>
+          <w:t xml:space="preserve"> </w:t>
+        </w:r>
+      </w:ins>
+      <w:ins w:id="426" w:author="Yasset Perez-Riverol" w:date="2015-10-05T14:43:00Z">
+        <w:r>
+          <w:rPr>
+            <w:rFonts w:ascii="Times New Roman" w:hAnsi="Times New Roman" w:cs="Times New Roman"/>
+            <w:color w:val="000000"/>
+            <w:kern w:val="0"/>
+            <w:sz w:val="22"/>
+            <w:szCs w:val="22"/>
+            <w:lang w:eastAsia="en-US" w:bidi="ar-SA"/>
+          </w:rPr>
+          <w:t xml:space="preserve">“logic errors” </w:t>
+        </w:r>
+      </w:ins>
+      <w:ins w:id="427" w:author="Yasset Perez-Riverol" w:date="2015-10-05T14:44:00Z">
+        <w:r>
+          <w:rPr>
+            <w:rFonts w:ascii="Times New Roman" w:hAnsi="Times New Roman" w:cs="Times New Roman"/>
+            <w:color w:val="000000"/>
+            <w:kern w:val="0"/>
+            <w:sz w:val="22"/>
+            <w:szCs w:val="22"/>
+            <w:lang w:eastAsia="en-US" w:bidi="ar-SA"/>
+          </w:rPr>
+          <w:t xml:space="preserve">where </w:t>
+        </w:r>
+        <w:r>
+          <w:rPr>
+            <w:rFonts w:ascii="Times New Roman" w:hAnsi="Times New Roman" w:cs="Times New Roman"/>
+            <w:color w:val="000000"/>
+            <w:kern w:val="0"/>
+            <w:sz w:val="22"/>
+            <w:szCs w:val="22"/>
+            <w:lang w:eastAsia="en-US" w:bidi="ar-SA"/>
+          </w:rPr>
+          <w:t xml:space="preserve">your </w:t>
+        </w:r>
+        <w:r>
+          <w:rPr>
+            <w:rFonts w:ascii="Times New Roman" w:hAnsi="Times New Roman" w:cs="Times New Roman"/>
+            <w:color w:val="000000"/>
+            <w:kern w:val="0"/>
+            <w:sz w:val="22"/>
+            <w:szCs w:val="22"/>
+            <w:lang w:eastAsia="en-US" w:bidi="ar-SA"/>
+          </w:rPr>
+          <w:t xml:space="preserve">source code produce a different results compare with </w:t>
+        </w:r>
+        <w:r>
+          <w:rPr>
+            <w:rFonts w:ascii="Times New Roman" w:hAnsi="Times New Roman" w:cs="Times New Roman"/>
+            <w:color w:val="000000"/>
+            <w:kern w:val="0"/>
+            <w:sz w:val="22"/>
+            <w:szCs w:val="22"/>
+            <w:lang w:eastAsia="en-US" w:bidi="ar-SA"/>
+          </w:rPr>
+          <w:t>what you intended it to do</w:t>
+        </w:r>
+      </w:ins>
+      <w:ins w:id="428" w:author="Yasset Perez-Riverol" w:date="2015-10-05T14:45:00Z">
+        <w:r>
+          <w:rPr>
+            <w:rFonts w:ascii="Times New Roman" w:hAnsi="Times New Roman" w:cs="Times New Roman"/>
+            <w:color w:val="000000"/>
+            <w:kern w:val="0"/>
+            <w:sz w:val="22"/>
+            <w:szCs w:val="22"/>
+            <w:lang w:eastAsia="en-US" w:bidi="ar-SA"/>
+          </w:rPr>
+          <w:t xml:space="preserve"> [add citation]. </w:t>
+        </w:r>
+        <w:bookmarkStart w:id="429" w:name="_GoBack"/>
+        <w:bookmarkEnd w:id="429"/>
+        <w:r>
+          <w:rPr>
+            <w:rFonts w:ascii="Times New Roman" w:hAnsi="Times New Roman" w:cs="Times New Roman"/>
+            <w:color w:val="000000"/>
+            <w:kern w:val="0"/>
+            <w:sz w:val="22"/>
+            <w:szCs w:val="22"/>
+            <w:lang w:eastAsia="en-US" w:bidi="ar-SA"/>
+          </w:rPr>
+          <w:t xml:space="preserve">  </w:t>
+        </w:r>
+      </w:ins>
+      <w:del w:id="430" w:author="Yasset Perez-Riverol" w:date="2015-10-05T14:27:00Z">
         <w:r>
           <w:rPr>
             <w:rFonts w:ascii="Times New Roman" w:hAnsi="Times New Roman" w:cs="Times New Roman"/>
@@ -8333,10 +9429,27 @@
             <w:highlight w:val="yellow"/>
             <w:lang w:eastAsia="en-US" w:bidi="ar-SA"/>
           </w:rPr>
-          <w:t>Continuous integration</w:t>
-        </w:r>
+          <w:tab/>
+        </w:r>
+      </w:del>
+      <w:moveFromRangeStart w:id="431" w:author="Yasset Perez-Riverol" w:date="2015-10-05T11:32:00Z" w:name="move305664071"/>
+      <w:moveFrom w:id="432" w:author="Yasset Perez-Riverol" w:date="2015-10-05T11:32:00Z">
+        <w:del w:id="433" w:author="Yasset Perez-Riverol" w:date="2015-10-05T14:27:00Z">
+          <w:r>
+            <w:rPr>
+              <w:rFonts w:ascii="Times New Roman" w:hAnsi="Times New Roman" w:cs="Times New Roman"/>
+              <w:color w:val="000000"/>
+              <w:kern w:val="0"/>
+              <w:sz w:val="22"/>
+              <w:szCs w:val="22"/>
+              <w:highlight w:val="yellow"/>
+              <w:lang w:eastAsia="en-US" w:bidi="ar-SA"/>
+            </w:rPr>
+            <w:delText>Continuous integration</w:delText>
+          </w:r>
+        </w:del>
       </w:moveFrom>
-      <w:moveFromRangeEnd w:id="366"/>
+      <w:moveFromRangeEnd w:id="431"/>
     </w:p>
     <w:p>
       <w:pPr>
@@ -8380,8 +9493,8 @@
           <w:lang w:eastAsia="en-US" w:bidi="ar-SA"/>
         </w:rPr>
       </w:pPr>
-      <w:moveFromRangeStart w:id="368" w:author="Yasset Perez-Riverol" w:date="2015-10-05T11:22:00Z" w:name="move305663481"/>
-      <w:moveFrom w:id="369" w:author="Yasset Perez-Riverol" w:date="2015-10-05T11:22:00Z">
+      <w:moveFromRangeStart w:id="434" w:author="Yasset Perez-Riverol" w:date="2015-10-05T11:22:00Z" w:name="move305663481"/>
+      <w:moveFrom w:id="435" w:author="Yasset Perez-Riverol" w:date="2015-10-05T11:22:00Z">
         <w:r>
           <w:rPr>
             <w:rFonts w:ascii="Times New Roman" w:hAnsi="Times New Roman" w:cs="Times New Roman"/>
@@ -8441,7 +9554,7 @@
           <w:lang w:eastAsia="en-US" w:bidi="ar-SA"/>
         </w:rPr>
       </w:pPr>
-      <w:moveFrom w:id="370" w:author="Yasset Perez-Riverol" w:date="2015-10-05T11:22:00Z">
+      <w:moveFrom w:id="436" w:author="Yasset Perez-Riverol" w:date="2015-10-05T11:22:00Z">
         <w:r>
           <w:rPr>
             <w:rFonts w:ascii="Times New Roman" w:hAnsi="Times New Roman" w:cs="Times New Roman"/>
@@ -8465,7 +9578,7 @@
           </w:rPr>
           <w:t xml:space="preserve">Social activity of </w:t>
         </w:r>
-        <w:commentRangeStart w:id="371"/>
+        <w:commentRangeStart w:id="437"/>
         <w:r>
           <w:rPr>
             <w:rFonts w:ascii="Times New Roman" w:hAnsi="Times New Roman" w:cs="Times New Roman"/>
@@ -8478,7 +9591,7 @@
           </w:rPr>
           <w:t>GitHub</w:t>
         </w:r>
-        <w:commentRangeEnd w:id="371"/>
+        <w:commentRangeEnd w:id="437"/>
         <w:r>
           <w:rPr>
             <w:rStyle w:val="CommentReference"/>
@@ -8486,7 +9599,7 @@
             <w:color w:val="auto"/>
             <w:lang w:val="en-US"/>
           </w:rPr>
-          <w:commentReference w:id="371"/>
+          <w:commentReference w:id="437"/>
         </w:r>
         <w:r>
           <w:rPr>
@@ -8522,7 +9635,7 @@
           <w:lang w:eastAsia="en-US" w:bidi="ar-SA"/>
         </w:rPr>
       </w:pPr>
-      <w:moveFrom w:id="372" w:author="Yasset Perez-Riverol" w:date="2015-10-05T11:22:00Z">
+      <w:moveFrom w:id="438" w:author="Yasset Perez-Riverol" w:date="2015-10-05T11:22:00Z">
         <w:r>
           <w:rPr>
             <w:rFonts w:ascii="Times New Roman" w:hAnsi="Times New Roman" w:cs="Times New Roman"/>
@@ -8538,7 +9651,7 @@
         </w:r>
       </w:moveFrom>
     </w:p>
-    <w:moveFromRangeEnd w:id="368"/>
+    <w:moveFromRangeEnd w:id="434"/>
     <w:p>
       <w:pPr>
         <w:widowControl/>
@@ -8551,7 +9664,7 @@
         <w:jc w:val="both"/>
         <w:divId w:val="1224101753"/>
         <w:rPr>
-          <w:del w:id="373" w:author="Yasset Perez-Riverol" w:date="2015-10-05T11:22:00Z"/>
+          <w:del w:id="439" w:author="Yasset Perez-Riverol" w:date="2015-10-05T11:22:00Z"/>
           <w:rFonts w:ascii="Times New Roman" w:hAnsi="Times New Roman" w:cs="Times New Roman"/>
           <w:color w:val="auto"/>
           <w:kern w:val="0"/>
@@ -8579,7 +9692,7 @@
           <w:sz w:val="22"/>
           <w:szCs w:val="22"/>
           <w:lang w:eastAsia="en-US" w:bidi="ar-SA"/>
-          <w:rPrChange w:id="374" w:author="Yasset Perez-Riverol" w:date="2015-10-05T11:31:00Z">
+          <w:rPrChange w:id="440" w:author="Yasset Perez-Riverol" w:date="2015-10-05T11:31:00Z">
             <w:rPr>
               <w:rFonts w:ascii="Times New Roman" w:hAnsi="Times New Roman" w:cs="Times New Roman"/>
               <w:color w:val="auto"/>
@@ -8603,7 +9716,7 @@
         </w:rPr>
         <w:t xml:space="preserve">Rule </w:t>
       </w:r>
-      <w:ins w:id="375" w:author="Yasset Perez-Riverol" w:date="2015-10-05T11:22:00Z">
+      <w:ins w:id="441" w:author="Yasset Perez-Riverol" w:date="2015-10-05T11:22:00Z">
         <w:r>
           <w:rPr>
             <w:rFonts w:ascii="Times New Roman" w:hAnsi="Times New Roman" w:cs="Times New Roman"/>
@@ -8617,7 +9730,7 @@
           <w:t>4</w:t>
         </w:r>
       </w:ins>
-      <w:del w:id="376" w:author="Yasset Perez-Riverol" w:date="2015-10-05T11:22:00Z">
+      <w:del w:id="442" w:author="Yasset Perez-Riverol" w:date="2015-10-05T11:22:00Z">
         <w:r>
           <w:rPr>
             <w:rFonts w:ascii="Times New Roman" w:hAnsi="Times New Roman" w:cs="Times New Roman"/>
@@ -8655,7 +9768,7 @@
         </w:rPr>
         <w:t xml:space="preserve">Use </w:t>
       </w:r>
-      <w:del w:id="377" w:author="Yasset Perez-Riverol" w:date="2015-10-05T08:58:00Z">
+      <w:del w:id="443" w:author="Yasset Perez-Riverol" w:date="2015-10-05T08:58:00Z">
         <w:r>
           <w:rPr>
             <w:rFonts w:ascii="Times New Roman" w:hAnsi="Times New Roman" w:cs="Times New Roman"/>
@@ -8669,7 +9782,7 @@
           <w:delText>GitHub</w:delText>
         </w:r>
       </w:del>
-      <w:ins w:id="378" w:author="Yasset Perez-Riverol" w:date="2015-10-05T08:58:00Z">
+      <w:ins w:id="444" w:author="Yasset Perez-Riverol" w:date="2015-10-05T08:58:00Z">
         <w:r>
           <w:rPr>
             <w:rFonts w:ascii="Times New Roman" w:hAnsi="Times New Roman" w:cs="Times New Roman"/>
@@ -9091,7 +10204,7 @@
         </w:rPr>
         <w:t xml:space="preserve"> is freely available in </w:t>
       </w:r>
-      <w:del w:id="379" w:author="Yasset Perez-Riverol" w:date="2015-10-05T08:58:00Z">
+      <w:del w:id="445" w:author="Yasset Perez-Riverol" w:date="2015-10-05T08:58:00Z">
         <w:r>
           <w:rPr>
             <w:rFonts w:ascii="Times New Roman" w:hAnsi="Times New Roman" w:cs="Times New Roman"/>
@@ -9104,7 +10217,7 @@
           <w:delText>GitHub</w:delText>
         </w:r>
       </w:del>
-      <w:ins w:id="380" w:author="Yasset Perez-Riverol" w:date="2015-10-05T08:58:00Z">
+      <w:ins w:id="446" w:author="Yasset Perez-Riverol" w:date="2015-10-05T08:58:00Z">
         <w:r>
           <w:rPr>
             <w:rFonts w:ascii="Times New Roman" w:hAnsi="Times New Roman" w:cs="Times New Roman"/>
@@ -9327,7 +10440,7 @@
         <w:jc w:val="both"/>
         <w:divId w:val="1224101753"/>
         <w:rPr>
-          <w:ins w:id="381" w:author="Yasset Perez-Riverol" w:date="2015-10-05T11:22:00Z"/>
+          <w:ins w:id="447" w:author="Yasset Perez-Riverol" w:date="2015-10-05T11:22:00Z"/>
           <w:rFonts w:ascii="Times New Roman" w:hAnsi="Times New Roman" w:cs="Times New Roman"/>
           <w:b/>
           <w:color w:val="000000"/>
@@ -9359,8 +10472,8 @@
           <w:lang w:eastAsia="en-US" w:bidi="ar-SA"/>
         </w:rPr>
       </w:pPr>
-      <w:moveToRangeStart w:id="382" w:author="Yasset Perez-Riverol" w:date="2015-10-05T11:22:00Z" w:name="move305663481"/>
-      <w:moveTo w:id="383" w:author="Yasset Perez-Riverol" w:date="2015-10-05T11:22:00Z">
+      <w:moveToRangeStart w:id="448" w:author="Yasset Perez-Riverol" w:date="2015-10-05T11:22:00Z" w:name="move305663481"/>
+      <w:moveTo w:id="449" w:author="Yasset Perez-Riverol" w:date="2015-10-05T11:22:00Z">
         <w:r>
           <w:rPr>
             <w:rFonts w:ascii="Times New Roman" w:hAnsi="Times New Roman" w:cs="Times New Roman"/>
@@ -9420,7 +10533,7 @@
           <w:lang w:eastAsia="en-US" w:bidi="ar-SA"/>
         </w:rPr>
       </w:pPr>
-      <w:moveTo w:id="384" w:author="Yasset Perez-Riverol" w:date="2015-10-05T11:22:00Z">
+      <w:moveTo w:id="450" w:author="Yasset Perez-Riverol" w:date="2015-10-05T11:22:00Z">
         <w:r>
           <w:rPr>
             <w:rFonts w:ascii="Times New Roman" w:hAnsi="Times New Roman" w:cs="Times New Roman"/>
@@ -9465,7 +10578,7 @@
             <w:color w:val="auto"/>
             <w:lang w:val="en-US"/>
           </w:rPr>
-          <w:commentReference w:id="385"/>
+          <w:commentReference w:id="451"/>
         </w:r>
         <w:r>
           <w:rPr>
@@ -9493,7 +10606,7 @@
         <w:jc w:val="both"/>
         <w:divId w:val="1224101753"/>
         <w:rPr>
-          <w:del w:id="386" w:author="Yasset Perez-Riverol" w:date="2015-10-05T11:22:00Z"/>
+          <w:del w:id="452" w:author="Yasset Perez-Riverol" w:date="2015-10-05T11:22:00Z"/>
           <w:rFonts w:ascii="Times New Roman" w:hAnsi="Times New Roman" w:cs="Times New Roman"/>
           <w:color w:val="auto"/>
           <w:kern w:val="0"/>
@@ -9502,7 +10615,7 @@
           <w:lang w:eastAsia="en-US" w:bidi="ar-SA"/>
         </w:rPr>
       </w:pPr>
-      <w:moveTo w:id="387" w:author="Yasset Perez-Riverol" w:date="2015-10-05T11:22:00Z">
+      <w:moveTo w:id="453" w:author="Yasset Perez-Riverol" w:date="2015-10-05T11:22:00Z">
         <w:r>
           <w:rPr>
             <w:rFonts w:ascii="Times New Roman" w:hAnsi="Times New Roman" w:cs="Times New Roman"/>
@@ -9518,7 +10631,7 @@
         </w:r>
       </w:moveTo>
     </w:p>
-    <w:moveToRangeEnd w:id="382"/>
+    <w:moveToRangeEnd w:id="448"/>
     <w:p>
       <w:pPr>
         <w:widowControl/>
@@ -9694,7 +10807,7 @@
         </w:rPr>
         <w:t xml:space="preserve"> </w:t>
       </w:r>
-      <w:del w:id="388" w:author="Yasset Perez-Riverol" w:date="2015-10-05T08:58:00Z">
+      <w:del w:id="454" w:author="Yasset Perez-Riverol" w:date="2015-10-05T08:58:00Z">
         <w:r>
           <w:rPr>
             <w:rFonts w:ascii="Times New Roman" w:hAnsi="Times New Roman" w:cs="Times New Roman"/>
@@ -9707,7 +10820,7 @@
           <w:delText>GitHub</w:delText>
         </w:r>
       </w:del>
-      <w:ins w:id="389" w:author="Yasset Perez-Riverol" w:date="2015-10-05T08:58:00Z">
+      <w:ins w:id="455" w:author="Yasset Perez-Riverol" w:date="2015-10-05T08:58:00Z">
         <w:r>
           <w:rPr>
             <w:rFonts w:ascii="Times New Roman" w:hAnsi="Times New Roman" w:cs="Times New Roman"/>
@@ -9999,7 +11112,7 @@
         </w:rPr>
         <w:t xml:space="preserve">use </w:t>
       </w:r>
-      <w:del w:id="390" w:author="Yasset Perez-Riverol" w:date="2015-10-05T08:58:00Z">
+      <w:del w:id="456" w:author="Yasset Perez-Riverol" w:date="2015-10-05T08:58:00Z">
         <w:r>
           <w:rPr>
             <w:rFonts w:ascii="Times New Roman" w:hAnsi="Times New Roman" w:cs="Times New Roman"/>
@@ -10012,7 +11125,7 @@
           <w:delText>GitHub</w:delText>
         </w:r>
       </w:del>
-      <w:ins w:id="391" w:author="Yasset Perez-Riverol" w:date="2015-10-05T08:58:00Z">
+      <w:ins w:id="457" w:author="Yasset Perez-Riverol" w:date="2015-10-05T08:58:00Z">
         <w:r>
           <w:rPr>
             <w:rFonts w:ascii="Times New Roman" w:hAnsi="Times New Roman" w:cs="Times New Roman"/>
@@ -10565,7 +11678,7 @@
         </w:rPr>
         <w:t xml:space="preserve"> to their </w:t>
       </w:r>
-      <w:del w:id="392" w:author="Yasset Perez-Riverol" w:date="2015-10-05T08:58:00Z">
+      <w:del w:id="458" w:author="Yasset Perez-Riverol" w:date="2015-10-05T08:58:00Z">
         <w:r>
           <w:rPr>
             <w:rFonts w:ascii="Times New Roman" w:hAnsi="Times New Roman" w:cs="Times New Roman"/>
@@ -10578,7 +11691,7 @@
           <w:delText>GitHub</w:delText>
         </w:r>
       </w:del>
-      <w:ins w:id="393" w:author="Yasset Perez-Riverol" w:date="2015-10-05T08:58:00Z">
+      <w:ins w:id="459" w:author="Yasset Perez-Riverol" w:date="2015-10-05T08:58:00Z">
         <w:r>
           <w:rPr>
             <w:rFonts w:ascii="Times New Roman" w:hAnsi="Times New Roman" w:cs="Times New Roman"/>
@@ -10999,7 +12112,7 @@
         </w:rPr>
         <w:t xml:space="preserve"> datasets [</w:t>
       </w:r>
-      <w:ins w:id="394" w:author="Yasset Perez-Riverol" w:date="2015-10-05T11:26:00Z">
+      <w:ins w:id="460" w:author="Yasset Perez-Riverol" w:date="2015-10-05T11:26:00Z">
         <w:r>
           <w:rPr>
             <w:rFonts w:ascii="Times New Roman" w:hAnsi="Times New Roman" w:cs="Times New Roman"/>
@@ -11135,7 +12248,7 @@
         </w:rPr>
         <w:t xml:space="preserve"> [</w:t>
       </w:r>
-      <w:ins w:id="395" w:author="Yasset Perez-Riverol" w:date="2015-10-05T11:26:00Z">
+      <w:ins w:id="461" w:author="Yasset Perez-Riverol" w:date="2015-10-05T11:26:00Z">
         <w:r>
           <w:rPr>
             <w:rFonts w:ascii="Times New Roman" w:hAnsi="Times New Roman" w:cs="Times New Roman"/>
@@ -11238,7 +12351,7 @@
         </w:rPr>
         <w:t xml:space="preserve">, </w:t>
       </w:r>
-      <w:del w:id="396" w:author="Yasset Perez-Riverol" w:date="2015-10-05T08:58:00Z">
+      <w:del w:id="462" w:author="Yasset Perez-Riverol" w:date="2015-10-05T08:58:00Z">
         <w:r>
           <w:rPr>
             <w:rFonts w:ascii="Times New Roman" w:hAnsi="Times New Roman" w:cs="Times New Roman"/>
@@ -11251,7 +12364,7 @@
           <w:delText>GitHub</w:delText>
         </w:r>
       </w:del>
-      <w:ins w:id="397" w:author="Yasset Perez-Riverol" w:date="2015-10-05T08:58:00Z">
+      <w:ins w:id="463" w:author="Yasset Perez-Riverol" w:date="2015-10-05T08:58:00Z">
         <w:r>
           <w:rPr>
             <w:rFonts w:ascii="Times New Roman" w:hAnsi="Times New Roman" w:cs="Times New Roman"/>
@@ -11431,7 +12544,7 @@
         </w:rPr>
         <w:t>https://guides.</w:t>
       </w:r>
-      <w:del w:id="398" w:author="Yasset Perez-Riverol" w:date="2015-10-05T08:58:00Z">
+      <w:del w:id="464" w:author="Yasset Perez-Riverol" w:date="2015-10-05T08:58:00Z">
         <w:r>
           <w:rPr>
             <w:rStyle w:val="Hyperlink"/>
@@ -11444,7 +12557,7 @@
           <w:delText>github</w:delText>
         </w:r>
       </w:del>
-      <w:ins w:id="399" w:author="Yasset Perez-Riverol" w:date="2015-10-05T08:58:00Z">
+      <w:ins w:id="465" w:author="Yasset Perez-Riverol" w:date="2015-10-05T08:58:00Z">
         <w:r>
           <w:rPr>
             <w:rStyle w:val="Hyperlink"/>
@@ -11525,7 +12638,7 @@
         </w:rPr>
         <w:t xml:space="preserve"> takes an archive of your </w:t>
       </w:r>
-      <w:del w:id="400" w:author="Yasset Perez-Riverol" w:date="2015-10-05T08:58:00Z">
+      <w:del w:id="466" w:author="Yasset Perez-Riverol" w:date="2015-10-05T08:58:00Z">
         <w:r>
           <w:rPr>
             <w:rFonts w:ascii="Times New Roman" w:hAnsi="Times New Roman" w:cs="Times New Roman"/>
@@ -11538,7 +12651,7 @@
           <w:delText>GitHub</w:delText>
         </w:r>
       </w:del>
-      <w:ins w:id="401" w:author="Yasset Perez-Riverol" w:date="2015-10-05T08:58:00Z">
+      <w:ins w:id="467" w:author="Yasset Perez-Riverol" w:date="2015-10-05T08:58:00Z">
         <w:r>
           <w:rPr>
             <w:rFonts w:ascii="Times New Roman" w:hAnsi="Times New Roman" w:cs="Times New Roman"/>
@@ -11663,7 +12776,7 @@
         </w:rPr>
         <w:t xml:space="preserve">archived </w:t>
       </w:r>
-      <w:del w:id="402" w:author="Yasset Perez-Riverol" w:date="2015-10-05T08:58:00Z">
+      <w:del w:id="468" w:author="Yasset Perez-Riverol" w:date="2015-10-05T08:58:00Z">
         <w:r>
           <w:rPr>
             <w:rFonts w:ascii="Times New Roman" w:hAnsi="Times New Roman" w:cs="Times New Roman"/>
@@ -11676,7 +12789,7 @@
           <w:delText>GitHub</w:delText>
         </w:r>
       </w:del>
-      <w:ins w:id="403" w:author="Yasset Perez-Riverol" w:date="2015-10-05T08:58:00Z">
+      <w:ins w:id="469" w:author="Yasset Perez-Riverol" w:date="2015-10-05T08:58:00Z">
         <w:r>
           <w:rPr>
             <w:rFonts w:ascii="Times New Roman" w:hAnsi="Times New Roman" w:cs="Times New Roman"/>
@@ -11755,7 +12868,7 @@
         </w:rPr>
         <w:t xml:space="preserve"> or add it to information resources such as Europe PubMed Central [</w:t>
       </w:r>
-      <w:ins w:id="404" w:author="Yasset Perez-Riverol" w:date="2015-10-05T11:26:00Z">
+      <w:ins w:id="470" w:author="Yasset Perez-Riverol" w:date="2015-10-05T11:26:00Z">
         <w:r>
           <w:rPr>
             <w:rFonts w:ascii="Times New Roman" w:hAnsi="Times New Roman" w:cs="Times New Roman"/>
@@ -11935,7 +13048,7 @@
         </w:rPr>
         <w:t xml:space="preserve">Analogously, one of the jobs of programmers should be revise publicly available projects and code that can be interesting for his/her interests. </w:t>
       </w:r>
-      <w:del w:id="405" w:author="Yasset Perez-Riverol" w:date="2015-10-05T08:58:00Z">
+      <w:del w:id="471" w:author="Yasset Perez-Riverol" w:date="2015-10-05T08:58:00Z">
         <w:r>
           <w:rPr>
             <w:rFonts w:ascii="Times New Roman" w:hAnsi="Times New Roman" w:cs="Times New Roman"/>
@@ -11948,7 +13061,7 @@
           <w:delText>GitHub</w:delText>
         </w:r>
       </w:del>
-      <w:ins w:id="406" w:author="Yasset Perez-Riverol" w:date="2015-10-05T08:58:00Z">
+      <w:ins w:id="472" w:author="Yasset Perez-Riverol" w:date="2015-10-05T08:58:00Z">
         <w:r>
           <w:rPr>
             <w:rFonts w:ascii="Times New Roman" w:hAnsi="Times New Roman" w:cs="Times New Roman"/>
@@ -12254,7 +13367,7 @@
         </w:rPr>
         <w:t xml:space="preserve">. </w:t>
       </w:r>
-      <w:del w:id="407" w:author="Yasset Perez-Riverol" w:date="2015-10-05T08:58:00Z">
+      <w:del w:id="473" w:author="Yasset Perez-Riverol" w:date="2015-10-05T08:58:00Z">
         <w:r>
           <w:rPr>
             <w:rFonts w:ascii="Times New Roman" w:hAnsi="Times New Roman" w:cs="Times New Roman"/>
@@ -12267,7 +13380,7 @@
           <w:delText>GitHub</w:delText>
         </w:r>
       </w:del>
-      <w:ins w:id="408" w:author="Yasset Perez-Riverol" w:date="2015-10-05T08:58:00Z">
+      <w:ins w:id="474" w:author="Yasset Perez-Riverol" w:date="2015-10-05T08:58:00Z">
         <w:r>
           <w:rPr>
             <w:rFonts w:ascii="Times New Roman" w:hAnsi="Times New Roman" w:cs="Times New Roman"/>
@@ -12357,7 +13470,7 @@
         </w:rPr>
         <w:t xml:space="preserve">such as Facebook or </w:t>
       </w:r>
-      <w:commentRangeStart w:id="409"/>
+      <w:commentRangeStart w:id="475"/>
       <w:r>
         <w:rPr>
           <w:rFonts w:ascii="Times New Roman" w:hAnsi="Times New Roman" w:cs="Times New Roman"/>
@@ -12369,7 +13482,7 @@
         </w:rPr>
         <w:t>LinkedIn</w:t>
       </w:r>
-      <w:commentRangeEnd w:id="409"/>
+      <w:commentRangeEnd w:id="475"/>
       <w:r>
         <w:rPr>
           <w:rStyle w:val="CommentReference"/>
@@ -12377,7 +13490,7 @@
           <w:color w:val="auto"/>
           <w:lang w:val="en-US"/>
         </w:rPr>
-        <w:commentReference w:id="409"/>
+        <w:commentReference w:id="475"/>
       </w:r>
       <w:r>
         <w:rPr>
@@ -12470,7 +13583,7 @@
         </w:rPr>
         <w:t xml:space="preserve">Keep </w:t>
       </w:r>
-      <w:commentRangeStart w:id="410"/>
+      <w:commentRangeStart w:id="476"/>
       <w:r>
         <w:rPr>
           <w:rFonts w:ascii="Times New Roman" w:hAnsi="Times New Roman" w:cs="Times New Roman"/>
@@ -12483,7 +13596,7 @@
         </w:rPr>
         <w:t>going</w:t>
       </w:r>
-      <w:commentRangeEnd w:id="410"/>
+      <w:commentRangeEnd w:id="476"/>
       <w:r>
         <w:rPr>
           <w:rStyle w:val="CommentReference"/>
@@ -12491,7 +13604,7 @@
           <w:color w:val="auto"/>
           <w:lang w:val="en-US"/>
         </w:rPr>
-        <w:commentReference w:id="410"/>
+        <w:commentReference w:id="476"/>
       </w:r>
       <w:r>
         <w:rPr>
@@ -12528,7 +13641,7 @@
         </w:rPr>
         <w:t xml:space="preserve">If you have never used </w:t>
       </w:r>
-      <w:del w:id="411" w:author="Yasset Perez-Riverol" w:date="2015-10-05T08:58:00Z">
+      <w:del w:id="477" w:author="Yasset Perez-Riverol" w:date="2015-10-05T08:58:00Z">
         <w:r>
           <w:rPr>
             <w:rFonts w:eastAsia="Times New Roman"/>
@@ -12539,7 +13652,7 @@
           <w:delText>GitHub</w:delText>
         </w:r>
       </w:del>
-      <w:ins w:id="412" w:author="Yasset Perez-Riverol" w:date="2015-10-05T08:58:00Z">
+      <w:ins w:id="478" w:author="Yasset Perez-Riverol" w:date="2015-10-05T08:58:00Z">
         <w:r>
           <w:rPr>
             <w:rFonts w:eastAsia="Times New Roman"/>
@@ -12586,8 +13699,8 @@
         </w:rPr>
         <w:t xml:space="preserve"> However, in time, you will realize of all the time that you have saved by using </w:t>
       </w:r>
-      <w:commentRangeStart w:id="413"/>
-      <w:del w:id="414" w:author="Yasset Perez-Riverol" w:date="2015-10-05T08:58:00Z">
+      <w:commentRangeStart w:id="479"/>
+      <w:del w:id="480" w:author="Yasset Perez-Riverol" w:date="2015-10-05T08:58:00Z">
         <w:r>
           <w:rPr>
             <w:rFonts w:eastAsia="Times New Roman"/>
@@ -12598,8 +13711,8 @@
           <w:delText>GitHub</w:delText>
         </w:r>
       </w:del>
-      <w:commentRangeEnd w:id="413"/>
-      <w:ins w:id="415" w:author="Yasset Perez-Riverol" w:date="2015-10-05T08:58:00Z">
+      <w:commentRangeEnd w:id="479"/>
+      <w:ins w:id="481" w:author="Yasset Perez-Riverol" w:date="2015-10-05T08:58:00Z">
         <w:r>
           <w:rPr>
             <w:rFonts w:eastAsia="Times New Roman"/>
@@ -12617,7 +13730,7 @@
           <w:kern w:val="1"/>
           <w:lang w:val="en-US" w:eastAsia="zh-CN" w:bidi="hi-IN"/>
         </w:rPr>
-        <w:commentReference w:id="413"/>
+        <w:commentReference w:id="479"/>
       </w:r>
       <w:r>
         <w:rPr>
@@ -12663,8 +13776,8 @@
         </w:rPr>
         <w:t>Conclusions</w:t>
       </w:r>
-      <w:bookmarkStart w:id="416" w:name="ddDoi"/>
-      <w:bookmarkEnd w:id="416"/>
+      <w:bookmarkStart w:id="482" w:name="ddDoi"/>
+      <w:bookmarkEnd w:id="482"/>
     </w:p>
     <w:p>
       <w:pPr>
@@ -12693,7 +13806,7 @@
         </w:rPr>
         <w:t xml:space="preserve">you can benefit for using </w:t>
       </w:r>
-      <w:del w:id="417" w:author="Yasset Perez-Riverol" w:date="2015-10-05T08:58:00Z">
+      <w:del w:id="483" w:author="Yasset Perez-Riverol" w:date="2015-10-05T08:58:00Z">
         <w:r>
           <w:rPr>
             <w:color w:val="000000"/>
@@ -12703,7 +13816,7 @@
           <w:delText>GitHub</w:delText>
         </w:r>
       </w:del>
-      <w:ins w:id="418" w:author="Yasset Perez-Riverol" w:date="2015-10-05T08:58:00Z">
+      <w:ins w:id="484" w:author="Yasset Perez-Riverol" w:date="2015-10-05T08:58:00Z">
         <w:r>
           <w:rPr>
             <w:color w:val="000000"/>
@@ -12721,9 +13834,9 @@
         </w:rPr>
         <w:t xml:space="preserve"> in many different </w:t>
       </w:r>
-      <w:commentRangeStart w:id="419"/>
-      <w:commentRangeStart w:id="420"/>
-      <w:commentRangeStart w:id="421"/>
+      <w:commentRangeStart w:id="485"/>
+      <w:commentRangeStart w:id="486"/>
+      <w:commentRangeStart w:id="487"/>
       <w:r>
         <w:rPr>
           <w:color w:val="000000"/>
@@ -12732,7 +13845,7 @@
         </w:rPr>
         <w:t>ways</w:t>
       </w:r>
-      <w:commentRangeEnd w:id="419"/>
+      <w:commentRangeEnd w:id="485"/>
       <w:r>
         <w:rPr>
           <w:rStyle w:val="CommentReference"/>
@@ -12740,10 +13853,10 @@
           <w:kern w:val="1"/>
           <w:lang w:val="en-US" w:eastAsia="zh-CN" w:bidi="hi-IN"/>
         </w:rPr>
-        <w:commentReference w:id="419"/>
-      </w:r>
-      <w:commentRangeEnd w:id="420"/>
-      <w:commentRangeEnd w:id="421"/>
+        <w:commentReference w:id="485"/>
+      </w:r>
+      <w:commentRangeEnd w:id="486"/>
+      <w:commentRangeEnd w:id="487"/>
       <w:r>
         <w:rPr>
           <w:rStyle w:val="CommentReference"/>
@@ -12751,7 +13864,7 @@
           <w:kern w:val="1"/>
           <w:lang w:val="en-US" w:eastAsia="zh-CN" w:bidi="hi-IN"/>
         </w:rPr>
-        <w:commentReference w:id="420"/>
+        <w:commentReference w:id="486"/>
       </w:r>
       <w:r>
         <w:rPr>
@@ -12760,7 +13873,7 @@
           <w:kern w:val="1"/>
           <w:lang w:val="en-US" w:eastAsia="zh-CN" w:bidi="hi-IN"/>
         </w:rPr>
-        <w:commentReference w:id="421"/>
+        <w:commentReference w:id="487"/>
       </w:r>
       <w:r>
         <w:rPr>
@@ -12829,7 +13942,7 @@
           <w:szCs w:val="22"/>
         </w:rPr>
       </w:pPr>
-      <w:commentRangeStart w:id="422"/>
+      <w:commentRangeStart w:id="488"/>
       <w:r>
         <w:rPr>
           <w:b/>
@@ -12838,7 +13951,7 @@
         </w:rPr>
         <w:t>Acknowledgements</w:t>
       </w:r>
-      <w:commentRangeEnd w:id="422"/>
+      <w:commentRangeEnd w:id="488"/>
       <w:r>
         <w:rPr>
           <w:rStyle w:val="CommentReference"/>
@@ -12846,7 +13959,7 @@
           <w:kern w:val="1"/>
           <w:lang w:val="en-US" w:eastAsia="zh-CN" w:bidi="hi-IN"/>
         </w:rPr>
-        <w:commentReference w:id="422"/>
+        <w:commentReference w:id="488"/>
       </w:r>
     </w:p>
     <w:p>
@@ -12873,14 +13986,14 @@
       <w:r>
         <w:t xml:space="preserve">]. R.W. is supported by the BBSRC ‘Quantitative Proteomics’ grant [reference BB/I00095X/1]. J.A.V. is supported by the Wellcome Trust [grant number </w:t>
       </w:r>
-      <w:commentRangeStart w:id="423"/>
+      <w:commentRangeStart w:id="489"/>
       <w:r>
         <w:rPr>
           <w:rFonts w:eastAsiaTheme="minorEastAsia"/>
         </w:rPr>
         <w:t>WT101477MA</w:t>
       </w:r>
-      <w:commentRangeEnd w:id="423"/>
+      <w:commentRangeEnd w:id="489"/>
       <w:r>
         <w:rPr>
           <w:rStyle w:val="CommentReference"/>
@@ -12888,7 +14001,7 @@
           <w:kern w:val="1"/>
           <w:lang w:val="en-US" w:eastAsia="zh-CN" w:bidi="hi-IN"/>
         </w:rPr>
-        <w:commentReference w:id="423"/>
+        <w:commentReference w:id="489"/>
       </w:r>
       <w:r>
         <w:t>]</w:t>
@@ -12943,13 +14056,13 @@
         <w:jc w:val="both"/>
         <w:divId w:val="1224101753"/>
         <w:rPr>
-          <w:del w:id="424" w:author="Yasset Perez-Riverol" w:date="2015-10-04T11:54:00Z"/>
+          <w:del w:id="490" w:author="Yasset Perez-Riverol" w:date="2015-10-04T11:54:00Z"/>
           <w:b/>
           <w:sz w:val="22"/>
           <w:szCs w:val="22"/>
         </w:rPr>
       </w:pPr>
-      <w:del w:id="425" w:author="Yasset Perez-Riverol" w:date="2015-10-04T11:54:00Z">
+      <w:del w:id="491" w:author="Yasset Perez-Riverol" w:date="2015-10-04T11:54:00Z">
         <w:r>
           <w:rPr>
             <w:b/>
@@ -13004,7 +14117,7 @@
         <w:spacing w:after="60" w:line="360" w:lineRule="auto"/>
         <w:jc w:val="both"/>
         <w:rPr>
-          <w:del w:id="426" w:author="Yasset Perez-Riverol" w:date="2015-10-04T11:54:00Z"/>
+          <w:del w:id="492" w:author="Yasset Perez-Riverol" w:date="2015-10-04T11:54:00Z"/>
           <w:rFonts w:ascii="Times New Roman" w:hAnsi="Times New Roman" w:cs="Times New Roman"/>
           <w:b/>
           <w:color w:val="000000"/>
@@ -13012,8 +14125,8 @@
           <w:szCs w:val="22"/>
         </w:rPr>
       </w:pPr>
-      <w:commentRangeStart w:id="427"/>
-      <w:del w:id="428" w:author="Yasset Perez-Riverol" w:date="2015-10-04T11:54:00Z">
+      <w:commentRangeStart w:id="493"/>
+      <w:del w:id="494" w:author="Yasset Perez-Riverol" w:date="2015-10-04T11:54:00Z">
         <w:r>
           <w:rPr>
             <w:rFonts w:ascii="Times New Roman" w:hAnsi="Times New Roman" w:cs="Times New Roman"/>
@@ -13024,7 +14137,7 @@
           </w:rPr>
           <w:delText>Figures</w:delText>
         </w:r>
-        <w:commentRangeEnd w:id="427"/>
+        <w:commentRangeEnd w:id="493"/>
         <w:r>
           <w:rPr>
             <w:rStyle w:val="CommentReference"/>
@@ -13032,7 +14145,7 @@
             <w:color w:val="auto"/>
             <w:lang w:val="en-US"/>
           </w:rPr>
-          <w:commentReference w:id="427"/>
+          <w:commentReference w:id="493"/>
         </w:r>
         <w:r>
           <w:rPr>
@@ -13057,7 +14170,7 @@
         <w:spacing w:after="60" w:line="360" w:lineRule="auto"/>
         <w:jc w:val="both"/>
         <w:rPr>
-          <w:del w:id="429" w:author="Yasset Perez-Riverol" w:date="2015-10-04T11:54:00Z"/>
+          <w:del w:id="495" w:author="Yasset Perez-Riverol" w:date="2015-10-04T11:54:00Z"/>
           <w:rFonts w:ascii="Times New Roman" w:hAnsi="Times New Roman" w:cs="Times New Roman"/>
           <w:b/>
           <w:color w:val="000000"/>
@@ -13077,14 +14190,14 @@
         <w:spacing w:after="60" w:line="360" w:lineRule="auto"/>
         <w:jc w:val="both"/>
         <w:rPr>
-          <w:del w:id="430" w:author="Yasset Perez-Riverol" w:date="2015-10-04T11:54:00Z"/>
+          <w:del w:id="496" w:author="Yasset Perez-Riverol" w:date="2015-10-04T11:54:00Z"/>
           <w:rFonts w:ascii="Times New Roman" w:hAnsi="Times New Roman" w:cs="Times New Roman"/>
           <w:color w:val="000000"/>
           <w:sz w:val="22"/>
           <w:szCs w:val="22"/>
         </w:rPr>
       </w:pPr>
-      <w:del w:id="431" w:author="Yasset Perez-Riverol" w:date="2015-10-04T11:54:00Z">
+      <w:del w:id="497" w:author="Yasset Perez-Riverol" w:date="2015-10-04T11:54:00Z">
         <w:r>
           <w:rPr>
             <w:rFonts w:ascii="Times New Roman" w:hAnsi="Times New Roman" w:cs="Times New Roman"/>
@@ -13095,7 +14208,7 @@
           </w:rPr>
           <w:delText xml:space="preserve">Figure </w:delText>
         </w:r>
-        <w:commentRangeStart w:id="432"/>
+        <w:commentRangeStart w:id="498"/>
         <w:r>
           <w:rPr>
             <w:rFonts w:ascii="Times New Roman" w:hAnsi="Times New Roman" w:cs="Times New Roman"/>
@@ -13106,7 +14219,7 @@
           </w:rPr>
           <w:delText>1</w:delText>
         </w:r>
-        <w:commentRangeEnd w:id="432"/>
+        <w:commentRangeEnd w:id="498"/>
         <w:r>
           <w:rPr>
             <w:rStyle w:val="CommentReference"/>
@@ -13114,7 +14227,7 @@
             <w:color w:val="auto"/>
             <w:lang w:val="en-US"/>
           </w:rPr>
-          <w:commentReference w:id="432"/>
+          <w:commentReference w:id="498"/>
         </w:r>
         <w:r>
           <w:rPr>
@@ -13136,14 +14249,14 @@
         <w:spacing w:after="60" w:line="360" w:lineRule="auto"/>
         <w:jc w:val="both"/>
         <w:rPr>
-          <w:del w:id="433" w:author="Yasset Perez-Riverol" w:date="2015-10-04T11:54:00Z"/>
+          <w:del w:id="499" w:author="Yasset Perez-Riverol" w:date="2015-10-04T11:54:00Z"/>
           <w:rFonts w:ascii="Arial" w:hAnsi="Arial" w:cs="Arial"/>
           <w:color w:val="000000"/>
           <w:sz w:val="22"/>
           <w:szCs w:val="22"/>
         </w:rPr>
       </w:pPr>
-      <w:ins w:id="434" w:author="Yasset Perez-Riverol" w:date="2015-10-04T11:54:00Z">
+      <w:ins w:id="500" w:author="Yasset Perez-Riverol" w:date="2015-10-04T11:54:00Z">
         <w:r>
           <w:rPr>
             <w:rFonts w:ascii="Arial" w:hAnsi="Arial"/>
@@ -13199,7 +14312,7 @@
           <w:sz w:val="22"/>
           <w:szCs w:val="22"/>
           <w:u w:val="single"/>
-          <w:rPrChange w:id="435" w:author="Yasset Perez-Riverol" w:date="2015-10-04T19:08:00Z">
+          <w:rPrChange w:id="501" w:author="Yasset Perez-Riverol" w:date="2015-10-04T19:08:00Z">
             <w:rPr>
               <w:rFonts w:ascii="Arial" w:hAnsi="Arial"/>
               <w:sz w:val="22"/>
@@ -13216,7 +14329,7 @@
           <w:sz w:val="22"/>
           <w:szCs w:val="22"/>
           <w:u w:val="single"/>
-          <w:rPrChange w:id="436" w:author="Yasset Perez-Riverol" w:date="2015-10-04T19:08:00Z">
+          <w:rPrChange w:id="502" w:author="Yasset Perez-Riverol" w:date="2015-10-04T19:08:00Z">
             <w:rPr>
               <w:rFonts w:ascii="Arial" w:hAnsi="Arial"/>
               <w:sz w:val="22"/>
@@ -13233,7 +14346,7 @@
           <w:sz w:val="22"/>
           <w:szCs w:val="22"/>
           <w:u w:val="single"/>
-          <w:rPrChange w:id="437" w:author="Yasset Perez-Riverol" w:date="2015-10-04T19:08:00Z">
+          <w:rPrChange w:id="503" w:author="Yasset Perez-Riverol" w:date="2015-10-04T19:08:00Z">
             <w:rPr>
               <w:rFonts w:ascii="Arial" w:hAnsi="Arial"/>
               <w:sz w:val="22"/>
@@ -13334,14 +14447,14 @@
         <w:spacing w:after="60" w:line="360" w:lineRule="auto"/>
         <w:jc w:val="both"/>
         <w:rPr>
-          <w:ins w:id="438" w:author="Yasset Perez-Riverol" w:date="2015-10-04T11:54:00Z"/>
+          <w:ins w:id="504" w:author="Yasset Perez-Riverol" w:date="2015-10-04T11:54:00Z"/>
           <w:rFonts w:ascii="Arial" w:hAnsi="Arial" w:cs="Arial"/>
           <w:sz w:val="22"/>
           <w:szCs w:val="22"/>
           <w:u w:val="single"/>
-          <w:rPrChange w:id="439" w:author="Yasset Perez-Riverol" w:date="2015-10-04T19:08:00Z">
+          <w:rPrChange w:id="505" w:author="Yasset Perez-Riverol" w:date="2015-10-04T19:08:00Z">
             <w:rPr>
-              <w:ins w:id="440" w:author="Yasset Perez-Riverol" w:date="2015-10-04T11:54:00Z"/>
+              <w:ins w:id="506" w:author="Yasset Perez-Riverol" w:date="2015-10-04T11:54:00Z"/>
               <w:rFonts w:ascii="Arial" w:hAnsi="Arial"/>
               <w:sz w:val="22"/>
               <w:szCs w:val="22"/>
@@ -13356,7 +14469,7 @@
           <w:sz w:val="22"/>
           <w:szCs w:val="22"/>
           <w:u w:val="single"/>
-          <w:rPrChange w:id="441" w:author="Yasset Perez-Riverol" w:date="2015-10-04T19:08:00Z">
+          <w:rPrChange w:id="507" w:author="Yasset Perez-Riverol" w:date="2015-10-04T19:08:00Z">
             <w:rPr>
               <w:rFonts w:ascii="Arial" w:hAnsi="Arial"/>
               <w:sz w:val="22"/>
@@ -13376,7 +14489,7 @@
         <w:spacing w:after="60" w:line="360" w:lineRule="auto"/>
         <w:jc w:val="both"/>
         <w:rPr>
-          <w:ins w:id="442" w:author="Yasset Perez-Riverol" w:date="2015-10-04T11:54:00Z"/>
+          <w:ins w:id="508" w:author="Yasset Perez-Riverol" w:date="2015-10-04T11:54:00Z"/>
           <w:rFonts w:ascii="Arial" w:hAnsi="Arial"/>
           <w:sz w:val="22"/>
           <w:szCs w:val="22"/>
@@ -13395,7 +14508,7 @@
         <w:spacing w:after="60" w:line="360" w:lineRule="auto"/>
         <w:jc w:val="both"/>
         <w:rPr>
-          <w:ins w:id="443" w:author="Yasset Perez-Riverol" w:date="2015-10-04T11:54:00Z"/>
+          <w:ins w:id="509" w:author="Yasset Perez-Riverol" w:date="2015-10-04T11:54:00Z"/>
           <w:rFonts w:ascii="Times New Roman" w:hAnsi="Times New Roman" w:cs="Times New Roman"/>
           <w:b/>
           <w:color w:val="000000"/>
@@ -13415,7 +14528,7 @@
         <w:spacing w:after="60" w:line="360" w:lineRule="auto"/>
         <w:jc w:val="both"/>
         <w:rPr>
-          <w:ins w:id="444" w:author="Yasset Perez-Riverol" w:date="2015-10-04T11:54:00Z"/>
+          <w:ins w:id="510" w:author="Yasset Perez-Riverol" w:date="2015-10-04T11:54:00Z"/>
           <w:rFonts w:ascii="Times New Roman" w:hAnsi="Times New Roman" w:cs="Times New Roman"/>
           <w:b/>
           <w:color w:val="000000"/>
@@ -13435,7 +14548,7 @@
         <w:spacing w:after="60" w:line="360" w:lineRule="auto"/>
         <w:jc w:val="both"/>
         <w:rPr>
-          <w:ins w:id="445" w:author="Yasset Perez-Riverol" w:date="2015-10-04T11:54:00Z"/>
+          <w:ins w:id="511" w:author="Yasset Perez-Riverol" w:date="2015-10-04T11:54:00Z"/>
           <w:rFonts w:ascii="Times New Roman" w:hAnsi="Times New Roman" w:cs="Times New Roman"/>
           <w:b/>
           <w:color w:val="000000"/>
@@ -13455,7 +14568,7 @@
         <w:spacing w:after="60" w:line="360" w:lineRule="auto"/>
         <w:jc w:val="both"/>
         <w:rPr>
-          <w:ins w:id="446" w:author="Yasset Perez-Riverol" w:date="2015-10-04T11:54:00Z"/>
+          <w:ins w:id="512" w:author="Yasset Perez-Riverol" w:date="2015-10-04T11:54:00Z"/>
           <w:rFonts w:ascii="Times New Roman" w:hAnsi="Times New Roman" w:cs="Times New Roman"/>
           <w:b/>
           <w:color w:val="000000"/>
@@ -13463,8 +14576,8 @@
           <w:szCs w:val="22"/>
         </w:rPr>
       </w:pPr>
-      <w:commentRangeStart w:id="447"/>
-      <w:ins w:id="448" w:author="Yasset Perez-Riverol" w:date="2015-10-04T11:54:00Z">
+      <w:commentRangeStart w:id="513"/>
+      <w:ins w:id="514" w:author="Yasset Perez-Riverol" w:date="2015-10-04T11:54:00Z">
         <w:r>
           <w:rPr>
             <w:rFonts w:ascii="Times New Roman" w:hAnsi="Times New Roman" w:cs="Times New Roman"/>
@@ -13475,7 +14588,7 @@
           </w:rPr>
           <w:t>Figures</w:t>
         </w:r>
-        <w:commentRangeEnd w:id="447"/>
+        <w:commentRangeEnd w:id="513"/>
         <w:r>
           <w:rPr>
             <w:rStyle w:val="CommentReference"/>
@@ -13483,7 +14596,7 @@
             <w:color w:val="auto"/>
             <w:lang w:val="en-US"/>
           </w:rPr>
-          <w:commentReference w:id="447"/>
+          <w:commentReference w:id="513"/>
         </w:r>
         <w:r>
           <w:rPr>
@@ -13508,7 +14621,7 @@
         <w:spacing w:after="60" w:line="360" w:lineRule="auto"/>
         <w:jc w:val="both"/>
         <w:rPr>
-          <w:ins w:id="449" w:author="Yasset Perez-Riverol" w:date="2015-10-04T11:54:00Z"/>
+          <w:ins w:id="515" w:author="Yasset Perez-Riverol" w:date="2015-10-04T11:54:00Z"/>
           <w:rFonts w:ascii="Times New Roman" w:hAnsi="Times New Roman" w:cs="Times New Roman"/>
           <w:b/>
           <w:color w:val="000000"/>
@@ -13528,14 +14641,14 @@
         <w:spacing w:after="60" w:line="360" w:lineRule="auto"/>
         <w:jc w:val="both"/>
         <w:rPr>
-          <w:ins w:id="450" w:author="Yasset Perez-Riverol" w:date="2015-10-04T11:54:00Z"/>
+          <w:ins w:id="516" w:author="Yasset Perez-Riverol" w:date="2015-10-04T11:54:00Z"/>
           <w:rFonts w:ascii="Times New Roman" w:hAnsi="Times New Roman" w:cs="Times New Roman"/>
           <w:color w:val="000000"/>
           <w:sz w:val="22"/>
           <w:szCs w:val="22"/>
         </w:rPr>
       </w:pPr>
-      <w:ins w:id="451" w:author="Yasset Perez-Riverol" w:date="2015-10-04T11:54:00Z">
+      <w:ins w:id="517" w:author="Yasset Perez-Riverol" w:date="2015-10-04T11:54:00Z">
         <w:r>
           <w:rPr>
             <w:rFonts w:ascii="Times New Roman" w:hAnsi="Times New Roman" w:cs="Times New Roman"/>
@@ -13546,7 +14659,7 @@
           </w:rPr>
           <w:t xml:space="preserve">Figure </w:t>
         </w:r>
-        <w:commentRangeStart w:id="452"/>
+        <w:commentRangeStart w:id="518"/>
         <w:r>
           <w:rPr>
             <w:rFonts w:ascii="Times New Roman" w:hAnsi="Times New Roman" w:cs="Times New Roman"/>
@@ -13557,7 +14670,7 @@
           </w:rPr>
           <w:t>1</w:t>
         </w:r>
-        <w:commentRangeEnd w:id="452"/>
+        <w:commentRangeEnd w:id="518"/>
         <w:r>
           <w:rPr>
             <w:rStyle w:val="CommentReference"/>
@@ -13565,7 +14678,7 @@
             <w:color w:val="auto"/>
             <w:lang w:val="en-US"/>
           </w:rPr>
-          <w:commentReference w:id="452"/>
+          <w:commentReference w:id="518"/>
         </w:r>
         <w:r>
           <w:rPr>
@@ -13587,7 +14700,7 @@
         <w:spacing w:after="60" w:line="360" w:lineRule="auto"/>
         <w:jc w:val="both"/>
         <w:rPr>
-          <w:ins w:id="453" w:author="Yasset Perez-Riverol" w:date="2015-10-04T11:54:00Z"/>
+          <w:ins w:id="519" w:author="Yasset Perez-Riverol" w:date="2015-10-04T11:54:00Z"/>
           <w:rFonts w:ascii="Arial" w:hAnsi="Arial" w:cs="Arial"/>
           <w:color w:val="000000"/>
           <w:sz w:val="22"/>
@@ -13687,7 +14800,7 @@
       </w:r>
     </w:p>
   </w:comment>
-  <w:comment w:id="371" w:author="Juan Antonio Vizcaino" w:date="2015-06-02T14:01:00Z" w:initials="JV">
+  <w:comment w:id="437" w:author="Juan Antonio Vizcaino" w:date="2015-06-02T14:01:00Z" w:initials="JV">
     <w:p>
       <w:pPr>
         <w:pStyle w:val="CommentText"/>
@@ -13703,7 +14816,7 @@
       </w:r>
     </w:p>
   </w:comment>
-  <w:comment w:id="385" w:author="Juan Antonio Vizcaino" w:date="2015-10-05T11:22:00Z" w:initials="JV">
+  <w:comment w:id="451" w:author="Juan Antonio Vizcaino" w:date="2015-10-05T11:22:00Z" w:initials="JV">
     <w:p>
       <w:pPr>
         <w:pStyle w:val="CommentText"/>
@@ -13719,7 +14832,7 @@
       </w:r>
     </w:p>
   </w:comment>
-  <w:comment w:id="409" w:author="Juan Antonio Vizcaino" w:date="2015-06-02T13:24:00Z" w:initials="JV">
+  <w:comment w:id="475" w:author="Juan Antonio Vizcaino" w:date="2015-06-02T13:24:00Z" w:initials="JV">
     <w:p>
       <w:pPr>
         <w:pStyle w:val="CommentText"/>
@@ -13735,7 +14848,7 @@
       </w:r>
     </w:p>
   </w:comment>
-  <w:comment w:id="410" w:author="Juan Antonio Vizcaino" w:date="2015-06-02T13:53:00Z" w:initials="JV">
+  <w:comment w:id="476" w:author="Juan Antonio Vizcaino" w:date="2015-06-02T13:53:00Z" w:initials="JV">
     <w:p>
       <w:pPr>
         <w:pStyle w:val="CommentText"/>
@@ -13751,7 +14864,7 @@
       </w:r>
     </w:p>
   </w:comment>
-  <w:comment w:id="413" w:author="Juan Antonio Vizcaino" w:date="2015-06-02T13:25:00Z" w:initials="JV">
+  <w:comment w:id="479" w:author="Juan Antonio Vizcaino" w:date="2015-06-02T13:25:00Z" w:initials="JV">
     <w:p>
       <w:pPr>
         <w:pStyle w:val="CommentText"/>
@@ -13767,7 +14880,7 @@
       </w:r>
     </w:p>
   </w:comment>
-  <w:comment w:id="419" w:author="Juan Antonio Vizcaino" w:date="2015-06-02T13:54:00Z" w:initials="JV">
+  <w:comment w:id="485" w:author="Juan Antonio Vizcaino" w:date="2015-06-02T13:54:00Z" w:initials="JV">
     <w:p>
       <w:pPr>
         <w:pStyle w:val="CommentText"/>
@@ -13783,7 +14896,7 @@
       </w:r>
     </w:p>
   </w:comment>
-  <w:comment w:id="420" w:author="Juan Antonio Vizcaino" w:date="2015-06-02T14:08:00Z" w:initials="JV">
+  <w:comment w:id="486" w:author="Juan Antonio Vizcaino" w:date="2015-06-02T14:08:00Z" w:initials="JV">
     <w:p>
       <w:pPr>
         <w:pStyle w:val="CommentText"/>
@@ -13799,7 +14912,7 @@
       </w:r>
     </w:p>
   </w:comment>
-  <w:comment w:id="421" w:author="Juan Antonio Vizcaino" w:date="2015-06-02T14:06:00Z" w:initials="JV">
+  <w:comment w:id="487" w:author="Juan Antonio Vizcaino" w:date="2015-06-02T14:06:00Z" w:initials="JV">
     <w:p>
       <w:pPr>
         <w:pStyle w:val="CommentText"/>
@@ -13815,7 +14928,7 @@
       </w:r>
     </w:p>
   </w:comment>
-  <w:comment w:id="422" w:author="Juan Antonio Vizcaino" w:date="2015-06-01T16:07:00Z" w:initials="JV">
+  <w:comment w:id="488" w:author="Juan Antonio Vizcaino" w:date="2015-06-01T16:07:00Z" w:initials="JV">
     <w:p>
       <w:pPr>
         <w:pStyle w:val="CommentText"/>
@@ -13831,7 +14944,7 @@
       </w:r>
     </w:p>
   </w:comment>
-  <w:comment w:id="423" w:author="Juan Antonio Vizcaino" w:date="2015-06-01T16:13:00Z" w:initials="JV">
+  <w:comment w:id="489" w:author="Juan Antonio Vizcaino" w:date="2015-06-01T16:13:00Z" w:initials="JV">
     <w:p>
       <w:pPr>
         <w:pStyle w:val="CommentText"/>
@@ -13847,7 +14960,7 @@
       </w:r>
     </w:p>
   </w:comment>
-  <w:comment w:id="427" w:author="Juan Antonio Vizcaino" w:date="2015-06-02T14:00:00Z" w:initials="JV">
+  <w:comment w:id="493" w:author="Juan Antonio Vizcaino" w:date="2015-06-02T14:00:00Z" w:initials="JV">
     <w:p>
       <w:pPr>
         <w:pStyle w:val="CommentText"/>
@@ -13863,7 +14976,7 @@
       </w:r>
     </w:p>
   </w:comment>
-  <w:comment w:id="432" w:author="Juan Antonio Vizcaino" w:date="2015-06-01T16:07:00Z" w:initials="JV">
+  <w:comment w:id="498" w:author="Juan Antonio Vizcaino" w:date="2015-06-01T16:07:00Z" w:initials="JV">
     <w:p>
       <w:pPr>
         <w:pStyle w:val="CommentText"/>
@@ -13879,7 +14992,7 @@
       </w:r>
     </w:p>
   </w:comment>
-  <w:comment w:id="447" w:author="Juan Antonio Vizcaino" w:date="2015-10-04T11:54:00Z" w:initials="JV">
+  <w:comment w:id="513" w:author="Juan Antonio Vizcaino" w:date="2015-10-04T11:54:00Z" w:initials="JV">
     <w:p>
       <w:pPr>
         <w:pStyle w:val="CommentText"/>
@@ -13895,7 +15008,7 @@
       </w:r>
     </w:p>
   </w:comment>
-  <w:comment w:id="452" w:author="Juan Antonio Vizcaino" w:date="2015-10-04T11:54:00Z" w:initials="JV">
+  <w:comment w:id="518" w:author="Juan Antonio Vizcaino" w:date="2015-10-04T11:54:00Z" w:initials="JV">
     <w:p>
       <w:pPr>
         <w:pStyle w:val="CommentText"/>
@@ -20325,7 +21438,7 @@
 </file>
 
 <file path=customXml/itemProps1.xml><?xml version="1.0" encoding="utf-8"?>
-<ds:datastoreItem xmlns:ds="http://schemas.openxmlformats.org/officeDocument/2006/customXml" ds:itemID="{953373DF-E16B-0142-8BAE-DDD6CAA01DEC}">
+<ds:datastoreItem xmlns:ds="http://schemas.openxmlformats.org/officeDocument/2006/customXml" ds:itemID="{96B563C3-44F4-074E-AD1F-C0CEEFD363CF}">
   <ds:schemaRefs>
     <ds:schemaRef ds:uri="http://schemas.openxmlformats.org/officeDocument/2006/bibliography"/>
   </ds:schemaRefs>

</xml_diff>